<commit_message>
finished script; used amino acid composition of proteins instead of amino acid sequence
</commit_message>
<xml_diff>
--- a/BrombergDocumentation.docx
+++ b/BrombergDocumentation.docx
@@ -140,7 +140,7 @@
           <w:color w:val="7030A0"/>
           <w:szCs w:val="20"/>
         </w:rPr>
-        <w:t xml:space="preserve">b) </w:t>
+        <w:t>b) all</w:t>
       </w:r>
       <w:proofErr w:type="spellEnd"/>
       <w:r>
@@ -150,7 +150,7 @@
           <w:color w:val="7030A0"/>
           <w:szCs w:val="20"/>
         </w:rPr>
-        <w:t>all prokaryotic sequences</w:t>
+        <w:t xml:space="preserve"> prokaryotic sequences</w:t>
       </w:r>
     </w:p>
     <w:p>
@@ -275,23 +275,7 @@
           <w:color w:val="000000" w:themeColor="text1"/>
           <w:szCs w:val="20"/>
         </w:rPr>
-        <w:t xml:space="preserve">to download all </w:t>
-      </w:r>
-      <w:r>
-        <w:rPr>
-          <w:rFonts w:ascii="Helvetica" w:eastAsia="Times New Roman" w:hAnsi="Helvetica" w:cs="Times New Roman"/>
-          <w:color w:val="000000" w:themeColor="text1"/>
-          <w:szCs w:val="20"/>
-        </w:rPr>
-        <w:t>prokaryotic</w:t>
-      </w:r>
-      <w:r>
-        <w:rPr>
-          <w:rFonts w:ascii="Helvetica" w:eastAsia="Times New Roman" w:hAnsi="Helvetica" w:cs="Times New Roman"/>
-          <w:color w:val="000000" w:themeColor="text1"/>
-          <w:szCs w:val="20"/>
-        </w:rPr>
-        <w:t xml:space="preserve"> protein sequences:</w:t>
+        <w:t>to download all prokaryotic protein sequences:</w:t>
       </w:r>
     </w:p>
     <w:p>
@@ -674,89 +658,25 @@
           <w:color w:val="000000" w:themeColor="text1"/>
           <w:szCs w:val="20"/>
         </w:rPr>
-        <w:t xml:space="preserve">The </w:t>
-      </w:r>
-      <w:r>
-        <w:rPr>
-          <w:rFonts w:ascii="Helvetica" w:eastAsia="Times New Roman" w:hAnsi="Helvetica" w:cs="Times New Roman"/>
-          <w:color w:val="000000" w:themeColor="text1"/>
-          <w:szCs w:val="20"/>
-        </w:rPr>
-        <w:t>Archaea</w:t>
-      </w:r>
-      <w:r>
-        <w:rPr>
-          <w:rFonts w:ascii="Helvetica" w:eastAsia="Times New Roman" w:hAnsi="Helvetica" w:cs="Times New Roman"/>
-          <w:color w:val="000000" w:themeColor="text1"/>
-          <w:szCs w:val="20"/>
-        </w:rPr>
-        <w:t xml:space="preserve"> training set is in </w:t>
-      </w:r>
-      <w:r>
-        <w:rPr>
-          <w:rFonts w:ascii="Helvetica" w:eastAsia="Times New Roman" w:hAnsi="Helvetica" w:cs="Times New Roman"/>
-          <w:color w:val="000000" w:themeColor="text1"/>
-          <w:szCs w:val="20"/>
-        </w:rPr>
-        <w:t>Arch</w:t>
-      </w:r>
-      <w:r>
-        <w:rPr>
-          <w:rFonts w:ascii="Helvetica" w:eastAsia="Times New Roman" w:hAnsi="Helvetica" w:cs="Times New Roman"/>
-          <w:color w:val="000000" w:themeColor="text1"/>
-          <w:szCs w:val="20"/>
-        </w:rPr>
-        <w:t>/</w:t>
-      </w:r>
-      <w:r>
-        <w:rPr>
-          <w:rFonts w:ascii="Helvetica" w:eastAsia="Times New Roman" w:hAnsi="Helvetica" w:cs="Times New Roman"/>
-          <w:color w:val="000000" w:themeColor="text1"/>
-          <w:szCs w:val="20"/>
-        </w:rPr>
-        <w:t>Arch</w:t>
-      </w:r>
-      <w:r>
-        <w:rPr>
-          <w:rFonts w:ascii="Helvetica" w:eastAsia="Times New Roman" w:hAnsi="Helvetica" w:cs="Times New Roman"/>
-          <w:color w:val="000000" w:themeColor="text1"/>
-          <w:szCs w:val="20"/>
-        </w:rPr>
-        <w:t>.csv</w:t>
-      </w:r>
-    </w:p>
-    <w:p>
-      <w:pPr>
-        <w:shd w:val="clear" w:color="auto" w:fill="FFFFFF"/>
-        <w:rPr>
-          <w:rFonts w:ascii="Helvetica" w:eastAsia="Times New Roman" w:hAnsi="Helvetica" w:cs="Times New Roman"/>
-          <w:color w:val="000000" w:themeColor="text1"/>
-          <w:szCs w:val="20"/>
-        </w:rPr>
-      </w:pPr>
-      <w:r>
-        <w:rPr>
-          <w:rFonts w:ascii="Helvetica" w:eastAsia="Times New Roman" w:hAnsi="Helvetica" w:cs="Times New Roman"/>
-          <w:color w:val="000000" w:themeColor="text1"/>
-          <w:szCs w:val="20"/>
-        </w:rPr>
-        <w:t xml:space="preserve">The </w:t>
-      </w:r>
-      <w:r>
-        <w:rPr>
-          <w:rFonts w:ascii="Helvetica" w:eastAsia="Times New Roman" w:hAnsi="Helvetica" w:cs="Times New Roman"/>
-          <w:color w:val="000000" w:themeColor="text1"/>
-          <w:szCs w:val="20"/>
-        </w:rPr>
-        <w:t>eukaryotic</w:t>
-      </w:r>
-      <w:r>
-        <w:rPr>
-          <w:rFonts w:ascii="Helvetica" w:eastAsia="Times New Roman" w:hAnsi="Helvetica" w:cs="Times New Roman"/>
-          <w:color w:val="000000" w:themeColor="text1"/>
-          <w:szCs w:val="20"/>
-        </w:rPr>
-        <w:t xml:space="preserve"> training set is in </w:t>
+        <w:t>The Archaea training set is in Arch/Arch.csv</w:t>
+      </w:r>
+    </w:p>
+    <w:p>
+      <w:pPr>
+        <w:shd w:val="clear" w:color="auto" w:fill="FFFFFF"/>
+        <w:rPr>
+          <w:rFonts w:ascii="Helvetica" w:eastAsia="Times New Roman" w:hAnsi="Helvetica" w:cs="Times New Roman"/>
+          <w:color w:val="000000" w:themeColor="text1"/>
+          <w:szCs w:val="20"/>
+        </w:rPr>
+      </w:pPr>
+      <w:r>
+        <w:rPr>
+          <w:rFonts w:ascii="Helvetica" w:eastAsia="Times New Roman" w:hAnsi="Helvetica" w:cs="Times New Roman"/>
+          <w:color w:val="000000" w:themeColor="text1"/>
+          <w:szCs w:val="20"/>
+        </w:rPr>
+        <w:t xml:space="preserve">The eukaryotic training set is in </w:t>
       </w:r>
       <w:proofErr w:type="spellStart"/>
       <w:r>
@@ -774,23 +694,7 @@
           <w:color w:val="000000" w:themeColor="text1"/>
           <w:szCs w:val="20"/>
         </w:rPr>
-        <w:t>/</w:t>
-      </w:r>
-      <w:r>
-        <w:rPr>
-          <w:rFonts w:ascii="Helvetica" w:eastAsia="Times New Roman" w:hAnsi="Helvetica" w:cs="Times New Roman"/>
-          <w:color w:val="000000" w:themeColor="text1"/>
-          <w:szCs w:val="20"/>
-        </w:rPr>
-        <w:t>Euk</w:t>
-      </w:r>
-      <w:r>
-        <w:rPr>
-          <w:rFonts w:ascii="Helvetica" w:eastAsia="Times New Roman" w:hAnsi="Helvetica" w:cs="Times New Roman"/>
-          <w:color w:val="000000" w:themeColor="text1"/>
-          <w:szCs w:val="20"/>
-        </w:rPr>
-        <w:t>.csv</w:t>
+        <w:t>/Euk.csv</w:t>
       </w:r>
     </w:p>
     <w:p>
@@ -947,14 +851,6 @@
         </w:rPr>
         <w:t>yes</w:t>
       </w:r>
-      <w:r>
-        <w:rPr>
-          <w:rFonts w:ascii="Helvetica" w:eastAsia="Times New Roman" w:hAnsi="Helvetica" w:cs="Times New Roman"/>
-          <w:color w:val="000000" w:themeColor="text1"/>
-          <w:szCs w:val="20"/>
-        </w:rPr>
-        <w:t xml:space="preserve">; but struggling to make it scalable. The Weka java applet crashed when using the full training set. </w:t>
-      </w:r>
     </w:p>
     <w:p>
       <w:pPr>
@@ -1011,65 +907,3151 @@
           <w:szCs w:val="20"/>
         </w:rPr>
       </w:pPr>
+      <w:r>
+        <w:rPr>
+          <w:rFonts w:ascii="Helvetica" w:eastAsia="Times New Roman" w:hAnsi="Helvetica" w:cs="Times New Roman"/>
+          <w:color w:val="000000" w:themeColor="text1"/>
+          <w:szCs w:val="20"/>
+        </w:rPr>
+        <w:t>Using s</w:t>
+      </w:r>
+      <w:r>
+        <w:rPr>
+          <w:rFonts w:ascii="Helvetica" w:eastAsia="Times New Roman" w:hAnsi="Helvetica" w:cs="Times New Roman"/>
+          <w:color w:val="000000" w:themeColor="text1"/>
+          <w:szCs w:val="20"/>
+        </w:rPr>
+        <w:t xml:space="preserve">upervised class balancer </w:t>
+      </w:r>
+      <w:r>
+        <w:rPr>
+          <w:rFonts w:ascii="Helvetica" w:eastAsia="Times New Roman" w:hAnsi="Helvetica" w:cs="Times New Roman"/>
+          <w:color w:val="000000" w:themeColor="text1"/>
+          <w:szCs w:val="20"/>
+        </w:rPr>
+        <w:t>filter</w:t>
+      </w:r>
+    </w:p>
+    <w:p>
+      <w:pPr>
+        <w:shd w:val="clear" w:color="auto" w:fill="FFFFFF"/>
+        <w:ind w:left="720"/>
+        <w:rPr>
+          <w:rFonts w:ascii="Helvetica" w:eastAsia="Times New Roman" w:hAnsi="Helvetica" w:cs="Times New Roman"/>
+          <w:b/>
+          <w:color w:val="7030A0"/>
+          <w:szCs w:val="20"/>
+        </w:rPr>
+      </w:pPr>
+    </w:p>
+    <w:p>
+      <w:pPr>
+        <w:shd w:val="clear" w:color="auto" w:fill="FFFFFF"/>
+        <w:ind w:firstLine="720"/>
+        <w:rPr>
+          <w:rFonts w:ascii="Helvetica" w:eastAsia="Times New Roman" w:hAnsi="Helvetica" w:cs="Times New Roman"/>
+          <w:b/>
+          <w:color w:val="7030A0"/>
+          <w:szCs w:val="20"/>
+        </w:rPr>
+      </w:pPr>
+      <w:r>
+        <w:rPr>
+          <w:rFonts w:ascii="Helvetica" w:eastAsia="Times New Roman" w:hAnsi="Helvetica" w:cs="Times New Roman"/>
+          <w:b/>
+          <w:color w:val="7030A0"/>
+          <w:szCs w:val="20"/>
+        </w:rPr>
+        <w:t>c) report model performance</w:t>
+      </w:r>
+    </w:p>
+    <w:p>
+      <w:pPr>
+        <w:shd w:val="clear" w:color="auto" w:fill="FFFFFF"/>
+        <w:ind w:firstLine="720"/>
+        <w:rPr>
+          <w:rFonts w:ascii="Helvetica" w:eastAsia="Times New Roman" w:hAnsi="Helvetica" w:cs="Times New Roman"/>
+          <w:b/>
+          <w:color w:val="7030A0"/>
+          <w:szCs w:val="20"/>
+        </w:rPr>
+      </w:pPr>
+    </w:p>
+    <w:p>
+      <w:pPr>
+        <w:shd w:val="clear" w:color="auto" w:fill="FFFFFF"/>
+        <w:ind w:firstLine="720"/>
+        <w:rPr>
+          <w:rFonts w:ascii="Helvetica" w:eastAsia="Times New Roman" w:hAnsi="Helvetica" w:cs="Times New Roman"/>
+          <w:color w:val="000000" w:themeColor="text1"/>
+          <w:szCs w:val="20"/>
+        </w:rPr>
+      </w:pPr>
+      <w:r>
+        <w:rPr>
+          <w:rFonts w:ascii="Helvetica" w:eastAsia="Times New Roman" w:hAnsi="Helvetica" w:cs="Times New Roman"/>
+          <w:color w:val="000000" w:themeColor="text1"/>
+          <w:szCs w:val="20"/>
+        </w:rPr>
+        <w:t>=== Run information ===</w:t>
+      </w:r>
+    </w:p>
+    <w:p>
+      <w:pPr>
+        <w:shd w:val="clear" w:color="auto" w:fill="FFFFFF"/>
+        <w:ind w:firstLine="720"/>
+        <w:rPr>
+          <w:rFonts w:ascii="Helvetica" w:eastAsia="Times New Roman" w:hAnsi="Helvetica" w:cs="Times New Roman"/>
+          <w:color w:val="000000" w:themeColor="text1"/>
+          <w:szCs w:val="20"/>
+        </w:rPr>
+      </w:pPr>
+    </w:p>
+    <w:p>
+      <w:pPr>
+        <w:shd w:val="clear" w:color="auto" w:fill="FFFFFF"/>
+        <w:ind w:firstLine="720"/>
+        <w:rPr>
+          <w:rFonts w:ascii="Helvetica" w:eastAsia="Times New Roman" w:hAnsi="Helvetica" w:cs="Times New Roman"/>
+          <w:color w:val="000000" w:themeColor="text1"/>
+          <w:szCs w:val="20"/>
+        </w:rPr>
+      </w:pPr>
+      <w:r>
+        <w:rPr>
+          <w:rFonts w:ascii="Helvetica" w:eastAsia="Times New Roman" w:hAnsi="Helvetica" w:cs="Times New Roman"/>
+          <w:color w:val="000000" w:themeColor="text1"/>
+          <w:szCs w:val="20"/>
+        </w:rPr>
+        <w:t xml:space="preserve">Scheme:       </w:t>
+      </w:r>
+      <w:proofErr w:type="spellStart"/>
+      <w:proofErr w:type="gramStart"/>
+      <w:r>
+        <w:rPr>
+          <w:rFonts w:ascii="Helvetica" w:eastAsia="Times New Roman" w:hAnsi="Helvetica" w:cs="Times New Roman"/>
+          <w:color w:val="000000" w:themeColor="text1"/>
+          <w:szCs w:val="20"/>
+        </w:rPr>
+        <w:t>weka.classifiers</w:t>
+      </w:r>
+      <w:proofErr w:type="gramEnd"/>
+      <w:r>
+        <w:rPr>
+          <w:rFonts w:ascii="Helvetica" w:eastAsia="Times New Roman" w:hAnsi="Helvetica" w:cs="Times New Roman"/>
+          <w:color w:val="000000" w:themeColor="text1"/>
+          <w:szCs w:val="20"/>
+        </w:rPr>
+        <w:t>.functions.MultilayerPerceptron</w:t>
+      </w:r>
+      <w:proofErr w:type="spellEnd"/>
+      <w:r>
+        <w:rPr>
+          <w:rFonts w:ascii="Helvetica" w:eastAsia="Times New Roman" w:hAnsi="Helvetica" w:cs="Times New Roman"/>
+          <w:color w:val="000000" w:themeColor="text1"/>
+          <w:szCs w:val="20"/>
+        </w:rPr>
+        <w:t xml:space="preserve"> -L 0.3 -M 0.2 -N 500 -V 0 -S 0 -E 20 -H a</w:t>
+      </w:r>
+    </w:p>
+    <w:p>
+      <w:pPr>
+        <w:shd w:val="clear" w:color="auto" w:fill="FFFFFF"/>
+        <w:ind w:firstLine="720"/>
+        <w:rPr>
+          <w:rFonts w:ascii="Helvetica" w:eastAsia="Times New Roman" w:hAnsi="Helvetica" w:cs="Times New Roman"/>
+          <w:color w:val="000000" w:themeColor="text1"/>
+          <w:szCs w:val="20"/>
+        </w:rPr>
+      </w:pPr>
+    </w:p>
+    <w:p>
+      <w:pPr>
+        <w:shd w:val="clear" w:color="auto" w:fill="FFFFFF"/>
+        <w:ind w:firstLine="720"/>
+        <w:rPr>
+          <w:rFonts w:ascii="Helvetica" w:eastAsia="Times New Roman" w:hAnsi="Helvetica" w:cs="Times New Roman"/>
+          <w:color w:val="000000" w:themeColor="text1"/>
+          <w:szCs w:val="20"/>
+        </w:rPr>
+      </w:pPr>
+    </w:p>
+    <w:p>
+      <w:pPr>
+        <w:shd w:val="clear" w:color="auto" w:fill="FFFFFF"/>
+        <w:ind w:firstLine="720"/>
+        <w:rPr>
+          <w:rFonts w:ascii="Helvetica" w:eastAsia="Times New Roman" w:hAnsi="Helvetica" w:cs="Times New Roman"/>
+          <w:color w:val="000000" w:themeColor="text1"/>
+          <w:szCs w:val="20"/>
+        </w:rPr>
+      </w:pPr>
+      <w:r>
+        <w:rPr>
+          <w:rFonts w:ascii="Helvetica" w:eastAsia="Times New Roman" w:hAnsi="Helvetica" w:cs="Times New Roman"/>
+          <w:color w:val="000000" w:themeColor="text1"/>
+          <w:szCs w:val="20"/>
+        </w:rPr>
+        <w:t>Time taken to build model: 387.7 seconds</w:t>
+      </w:r>
+    </w:p>
+    <w:p>
+      <w:pPr>
+        <w:shd w:val="clear" w:color="auto" w:fill="FFFFFF"/>
+        <w:ind w:firstLine="720"/>
+        <w:rPr>
+          <w:rFonts w:ascii="Helvetica" w:eastAsia="Times New Roman" w:hAnsi="Helvetica" w:cs="Times New Roman"/>
+          <w:color w:val="000000" w:themeColor="text1"/>
+          <w:szCs w:val="20"/>
+        </w:rPr>
+      </w:pPr>
+    </w:p>
+    <w:p>
+      <w:pPr>
+        <w:shd w:val="clear" w:color="auto" w:fill="FFFFFF"/>
+        <w:ind w:firstLine="720"/>
+        <w:rPr>
+          <w:rFonts w:ascii="Helvetica" w:eastAsia="Times New Roman" w:hAnsi="Helvetica" w:cs="Times New Roman"/>
+          <w:color w:val="000000" w:themeColor="text1"/>
+          <w:szCs w:val="20"/>
+        </w:rPr>
+      </w:pPr>
+      <w:r>
+        <w:rPr>
+          <w:rFonts w:ascii="Helvetica" w:eastAsia="Times New Roman" w:hAnsi="Helvetica" w:cs="Times New Roman"/>
+          <w:color w:val="000000" w:themeColor="text1"/>
+          <w:szCs w:val="20"/>
+        </w:rPr>
+        <w:t>=== Stratified cross-validation ===</w:t>
+      </w:r>
+    </w:p>
+    <w:p>
+      <w:pPr>
+        <w:shd w:val="clear" w:color="auto" w:fill="FFFFFF"/>
+        <w:ind w:firstLine="720"/>
+        <w:rPr>
+          <w:rFonts w:ascii="Helvetica" w:eastAsia="Times New Roman" w:hAnsi="Helvetica" w:cs="Times New Roman"/>
+          <w:color w:val="000000" w:themeColor="text1"/>
+          <w:szCs w:val="20"/>
+        </w:rPr>
+      </w:pPr>
+      <w:r>
+        <w:rPr>
+          <w:rFonts w:ascii="Helvetica" w:eastAsia="Times New Roman" w:hAnsi="Helvetica" w:cs="Times New Roman"/>
+          <w:color w:val="000000" w:themeColor="text1"/>
+          <w:szCs w:val="20"/>
+        </w:rPr>
+        <w:t>=== Summary ===</w:t>
+      </w:r>
+    </w:p>
+    <w:p>
+      <w:pPr>
+        <w:shd w:val="clear" w:color="auto" w:fill="FFFFFF"/>
+        <w:ind w:firstLine="720"/>
+        <w:rPr>
+          <w:rFonts w:ascii="Helvetica" w:eastAsia="Times New Roman" w:hAnsi="Helvetica" w:cs="Times New Roman"/>
+          <w:color w:val="000000" w:themeColor="text1"/>
+          <w:szCs w:val="20"/>
+        </w:rPr>
+      </w:pPr>
+    </w:p>
+    <w:p>
+      <w:pPr>
+        <w:shd w:val="clear" w:color="auto" w:fill="FFFFFF"/>
+        <w:ind w:firstLine="720"/>
+        <w:rPr>
+          <w:rFonts w:ascii="Helvetica" w:eastAsia="Times New Roman" w:hAnsi="Helvetica" w:cs="Times New Roman"/>
+          <w:color w:val="000000" w:themeColor="text1"/>
+          <w:szCs w:val="20"/>
+        </w:rPr>
+      </w:pPr>
+      <w:r>
+        <w:rPr>
+          <w:rFonts w:ascii="Helvetica" w:eastAsia="Times New Roman" w:hAnsi="Helvetica" w:cs="Times New Roman"/>
+          <w:color w:val="000000" w:themeColor="text1"/>
+          <w:szCs w:val="20"/>
+        </w:rPr>
+        <w:t>Correctly Classified Instances      127471.8658          83.9492 %</w:t>
+      </w:r>
+    </w:p>
+    <w:p>
+      <w:pPr>
+        <w:shd w:val="clear" w:color="auto" w:fill="FFFFFF"/>
+        <w:ind w:firstLine="720"/>
+        <w:rPr>
+          <w:rFonts w:ascii="Helvetica" w:eastAsia="Times New Roman" w:hAnsi="Helvetica" w:cs="Times New Roman"/>
+          <w:color w:val="000000" w:themeColor="text1"/>
+          <w:szCs w:val="20"/>
+        </w:rPr>
+      </w:pPr>
+      <w:r>
+        <w:rPr>
+          <w:rFonts w:ascii="Helvetica" w:eastAsia="Times New Roman" w:hAnsi="Helvetica" w:cs="Times New Roman"/>
+          <w:color w:val="000000" w:themeColor="text1"/>
+          <w:szCs w:val="20"/>
+        </w:rPr>
+        <w:t>Incorrectly Classified Instances     24372.1342          16.0508 %</w:t>
+      </w:r>
+    </w:p>
+    <w:p>
+      <w:pPr>
+        <w:shd w:val="clear" w:color="auto" w:fill="FFFFFF"/>
+        <w:ind w:firstLine="720"/>
+        <w:rPr>
+          <w:rFonts w:ascii="Helvetica" w:eastAsia="Times New Roman" w:hAnsi="Helvetica" w:cs="Times New Roman"/>
+          <w:color w:val="000000" w:themeColor="text1"/>
+          <w:szCs w:val="20"/>
+        </w:rPr>
+      </w:pPr>
+      <w:r>
+        <w:rPr>
+          <w:rFonts w:ascii="Helvetica" w:eastAsia="Times New Roman" w:hAnsi="Helvetica" w:cs="Times New Roman"/>
+          <w:color w:val="000000" w:themeColor="text1"/>
+          <w:szCs w:val="20"/>
+        </w:rPr>
+        <w:t xml:space="preserve">Kappa statistic                          0.679 </w:t>
+      </w:r>
+    </w:p>
+    <w:p>
+      <w:pPr>
+        <w:shd w:val="clear" w:color="auto" w:fill="FFFFFF"/>
+        <w:ind w:firstLine="720"/>
+        <w:rPr>
+          <w:rFonts w:ascii="Helvetica" w:eastAsia="Times New Roman" w:hAnsi="Helvetica" w:cs="Times New Roman"/>
+          <w:color w:val="000000" w:themeColor="text1"/>
+          <w:szCs w:val="20"/>
+        </w:rPr>
+      </w:pPr>
+      <w:r>
+        <w:rPr>
+          <w:rFonts w:ascii="Helvetica" w:eastAsia="Times New Roman" w:hAnsi="Helvetica" w:cs="Times New Roman"/>
+          <w:color w:val="000000" w:themeColor="text1"/>
+          <w:szCs w:val="20"/>
+        </w:rPr>
+        <w:t>Mean absolute error                      0.2094</w:t>
+      </w:r>
+    </w:p>
+    <w:p>
+      <w:pPr>
+        <w:shd w:val="clear" w:color="auto" w:fill="FFFFFF"/>
+        <w:ind w:firstLine="720"/>
+        <w:rPr>
+          <w:rFonts w:ascii="Helvetica" w:eastAsia="Times New Roman" w:hAnsi="Helvetica" w:cs="Times New Roman"/>
+          <w:color w:val="000000" w:themeColor="text1"/>
+          <w:szCs w:val="20"/>
+        </w:rPr>
+      </w:pPr>
+      <w:r>
+        <w:rPr>
+          <w:rFonts w:ascii="Helvetica" w:eastAsia="Times New Roman" w:hAnsi="Helvetica" w:cs="Times New Roman"/>
+          <w:color w:val="000000" w:themeColor="text1"/>
+          <w:szCs w:val="20"/>
+        </w:rPr>
+        <w:t>Root mean squared error                  0.3472</w:t>
+      </w:r>
+    </w:p>
+    <w:p>
+      <w:pPr>
+        <w:shd w:val="clear" w:color="auto" w:fill="FFFFFF"/>
+        <w:ind w:firstLine="720"/>
+        <w:rPr>
+          <w:rFonts w:ascii="Helvetica" w:eastAsia="Times New Roman" w:hAnsi="Helvetica" w:cs="Times New Roman"/>
+          <w:color w:val="000000" w:themeColor="text1"/>
+          <w:szCs w:val="20"/>
+        </w:rPr>
+      </w:pPr>
+      <w:r>
+        <w:rPr>
+          <w:rFonts w:ascii="Helvetica" w:eastAsia="Times New Roman" w:hAnsi="Helvetica" w:cs="Times New Roman"/>
+          <w:color w:val="000000" w:themeColor="text1"/>
+          <w:szCs w:val="20"/>
+        </w:rPr>
+        <w:t>Relative absolute error                 41.8857 %</w:t>
+      </w:r>
+    </w:p>
+    <w:p>
+      <w:pPr>
+        <w:shd w:val="clear" w:color="auto" w:fill="FFFFFF"/>
+        <w:ind w:firstLine="720"/>
+        <w:rPr>
+          <w:rFonts w:ascii="Helvetica" w:eastAsia="Times New Roman" w:hAnsi="Helvetica" w:cs="Times New Roman"/>
+          <w:color w:val="000000" w:themeColor="text1"/>
+          <w:szCs w:val="20"/>
+        </w:rPr>
+      </w:pPr>
+      <w:r>
+        <w:rPr>
+          <w:rFonts w:ascii="Helvetica" w:eastAsia="Times New Roman" w:hAnsi="Helvetica" w:cs="Times New Roman"/>
+          <w:color w:val="000000" w:themeColor="text1"/>
+          <w:szCs w:val="20"/>
+        </w:rPr>
+        <w:t>Root relative squared error             69.4345 %</w:t>
+      </w:r>
+    </w:p>
+    <w:p>
+      <w:pPr>
+        <w:shd w:val="clear" w:color="auto" w:fill="FFFFFF"/>
+        <w:ind w:firstLine="720"/>
+        <w:rPr>
+          <w:rFonts w:ascii="Helvetica" w:eastAsia="Times New Roman" w:hAnsi="Helvetica" w:cs="Times New Roman"/>
+          <w:color w:val="000000" w:themeColor="text1"/>
+          <w:szCs w:val="20"/>
+        </w:rPr>
+      </w:pPr>
+      <w:r>
+        <w:rPr>
+          <w:rFonts w:ascii="Helvetica" w:eastAsia="Times New Roman" w:hAnsi="Helvetica" w:cs="Times New Roman"/>
+          <w:color w:val="000000" w:themeColor="text1"/>
+          <w:szCs w:val="20"/>
+        </w:rPr>
+        <w:t xml:space="preserve">Total Number of Instances           151844     </w:t>
+      </w:r>
+    </w:p>
+    <w:p>
+      <w:pPr>
+        <w:shd w:val="clear" w:color="auto" w:fill="FFFFFF"/>
+        <w:ind w:firstLine="720"/>
+        <w:rPr>
+          <w:rFonts w:ascii="Helvetica" w:eastAsia="Times New Roman" w:hAnsi="Helvetica" w:cs="Times New Roman"/>
+          <w:color w:val="000000" w:themeColor="text1"/>
+          <w:szCs w:val="20"/>
+        </w:rPr>
+      </w:pPr>
+    </w:p>
+    <w:p>
+      <w:pPr>
+        <w:shd w:val="clear" w:color="auto" w:fill="FFFFFF"/>
+        <w:ind w:firstLine="720"/>
+        <w:rPr>
+          <w:rFonts w:ascii="Helvetica" w:eastAsia="Times New Roman" w:hAnsi="Helvetica" w:cs="Times New Roman"/>
+          <w:color w:val="000000" w:themeColor="text1"/>
+          <w:szCs w:val="20"/>
+        </w:rPr>
+      </w:pPr>
+      <w:r>
+        <w:rPr>
+          <w:rFonts w:ascii="Helvetica" w:eastAsia="Times New Roman" w:hAnsi="Helvetica" w:cs="Times New Roman"/>
+          <w:color w:val="000000" w:themeColor="text1"/>
+          <w:szCs w:val="20"/>
+        </w:rPr>
+        <w:t xml:space="preserve">=== Detailed Accuracy </w:t>
+      </w:r>
+      <w:proofErr w:type="gramStart"/>
+      <w:r>
+        <w:rPr>
+          <w:rFonts w:ascii="Helvetica" w:eastAsia="Times New Roman" w:hAnsi="Helvetica" w:cs="Times New Roman"/>
+          <w:color w:val="000000" w:themeColor="text1"/>
+          <w:szCs w:val="20"/>
+        </w:rPr>
+        <w:t>By</w:t>
+      </w:r>
+      <w:proofErr w:type="gramEnd"/>
+      <w:r>
+        <w:rPr>
+          <w:rFonts w:ascii="Helvetica" w:eastAsia="Times New Roman" w:hAnsi="Helvetica" w:cs="Times New Roman"/>
+          <w:color w:val="000000" w:themeColor="text1"/>
+          <w:szCs w:val="20"/>
+        </w:rPr>
+        <w:t xml:space="preserve"> Class ===</w:t>
+      </w:r>
+    </w:p>
+    <w:p>
+      <w:pPr>
+        <w:shd w:val="clear" w:color="auto" w:fill="FFFFFF"/>
+        <w:ind w:firstLine="720"/>
+        <w:rPr>
+          <w:rFonts w:ascii="Helvetica" w:eastAsia="Times New Roman" w:hAnsi="Helvetica" w:cs="Times New Roman"/>
+          <w:color w:val="000000" w:themeColor="text1"/>
+          <w:szCs w:val="20"/>
+        </w:rPr>
+      </w:pPr>
+    </w:p>
+    <w:p>
+      <w:pPr>
+        <w:shd w:val="clear" w:color="auto" w:fill="FFFFFF"/>
+        <w:ind w:firstLine="720"/>
+        <w:rPr>
+          <w:rFonts w:ascii="Helvetica" w:eastAsia="Times New Roman" w:hAnsi="Helvetica" w:cs="Times New Roman"/>
+          <w:color w:val="000000" w:themeColor="text1"/>
+          <w:szCs w:val="20"/>
+        </w:rPr>
+      </w:pPr>
+      <w:r>
+        <w:rPr>
+          <w:rFonts w:ascii="Helvetica" w:eastAsia="Times New Roman" w:hAnsi="Helvetica" w:cs="Times New Roman"/>
+          <w:color w:val="000000" w:themeColor="text1"/>
+          <w:szCs w:val="20"/>
+        </w:rPr>
+        <w:t xml:space="preserve">                 TP </w:t>
+      </w:r>
+      <w:proofErr w:type="gramStart"/>
+      <w:r>
+        <w:rPr>
+          <w:rFonts w:ascii="Helvetica" w:eastAsia="Times New Roman" w:hAnsi="Helvetica" w:cs="Times New Roman"/>
+          <w:color w:val="000000" w:themeColor="text1"/>
+          <w:szCs w:val="20"/>
+        </w:rPr>
+        <w:t>Rate  FP</w:t>
+      </w:r>
+      <w:proofErr w:type="gramEnd"/>
+      <w:r>
+        <w:rPr>
+          <w:rFonts w:ascii="Helvetica" w:eastAsia="Times New Roman" w:hAnsi="Helvetica" w:cs="Times New Roman"/>
+          <w:color w:val="000000" w:themeColor="text1"/>
+          <w:szCs w:val="20"/>
+        </w:rPr>
+        <w:t xml:space="preserve"> Rate  Precision  Recall   F-Measure  MCC      ROC Area  PRC Area  Class</w:t>
+      </w:r>
+    </w:p>
+    <w:p>
+      <w:pPr>
+        <w:shd w:val="clear" w:color="auto" w:fill="FFFFFF"/>
+        <w:ind w:firstLine="720"/>
+        <w:rPr>
+          <w:rFonts w:ascii="Helvetica" w:eastAsia="Times New Roman" w:hAnsi="Helvetica" w:cs="Times New Roman"/>
+          <w:color w:val="000000" w:themeColor="text1"/>
+          <w:szCs w:val="20"/>
+        </w:rPr>
+      </w:pPr>
+      <w:r>
+        <w:rPr>
+          <w:rFonts w:ascii="Helvetica" w:eastAsia="Times New Roman" w:hAnsi="Helvetica" w:cs="Times New Roman"/>
+          <w:color w:val="000000" w:themeColor="text1"/>
+          <w:szCs w:val="20"/>
+        </w:rPr>
+        <w:t xml:space="preserve">                 0.824    0.145    0.850      0.824    0.837      0.679    0.906     0.895     P</w:t>
+      </w:r>
+    </w:p>
+    <w:p>
+      <w:pPr>
+        <w:shd w:val="clear" w:color="auto" w:fill="FFFFFF"/>
+        <w:ind w:firstLine="720"/>
+        <w:rPr>
+          <w:rFonts w:ascii="Helvetica" w:eastAsia="Times New Roman" w:hAnsi="Helvetica" w:cs="Times New Roman"/>
+          <w:color w:val="000000" w:themeColor="text1"/>
+          <w:szCs w:val="20"/>
+        </w:rPr>
+      </w:pPr>
+      <w:r>
+        <w:rPr>
+          <w:rFonts w:ascii="Helvetica" w:eastAsia="Times New Roman" w:hAnsi="Helvetica" w:cs="Times New Roman"/>
+          <w:color w:val="000000" w:themeColor="text1"/>
+          <w:szCs w:val="20"/>
+        </w:rPr>
+        <w:t xml:space="preserve">                 0.855    0.176    0.829      0.855    0.842      0.679    0.906     0.895     E</w:t>
+      </w:r>
+    </w:p>
+    <w:p>
+      <w:pPr>
+        <w:shd w:val="clear" w:color="auto" w:fill="FFFFFF"/>
+        <w:ind w:firstLine="720"/>
+        <w:rPr>
+          <w:rFonts w:ascii="Helvetica" w:eastAsia="Times New Roman" w:hAnsi="Helvetica" w:cs="Times New Roman"/>
+          <w:color w:val="000000" w:themeColor="text1"/>
+          <w:szCs w:val="20"/>
+        </w:rPr>
+      </w:pPr>
+      <w:r>
+        <w:rPr>
+          <w:rFonts w:ascii="Helvetica" w:eastAsia="Times New Roman" w:hAnsi="Helvetica" w:cs="Times New Roman"/>
+          <w:color w:val="000000" w:themeColor="text1"/>
+          <w:szCs w:val="20"/>
+        </w:rPr>
+        <w:t xml:space="preserve">Weighted Avg.    0.839    0.161    0.840      0.839    0.839      0.679    0.906     0.895     </w:t>
+      </w:r>
+    </w:p>
+    <w:p>
+      <w:pPr>
+        <w:shd w:val="clear" w:color="auto" w:fill="FFFFFF"/>
+        <w:ind w:firstLine="720"/>
+        <w:rPr>
+          <w:rFonts w:ascii="Helvetica" w:eastAsia="Times New Roman" w:hAnsi="Helvetica" w:cs="Times New Roman"/>
+          <w:color w:val="000000" w:themeColor="text1"/>
+          <w:szCs w:val="20"/>
+        </w:rPr>
+      </w:pPr>
+    </w:p>
+    <w:p>
+      <w:pPr>
+        <w:shd w:val="clear" w:color="auto" w:fill="FFFFFF"/>
+        <w:ind w:firstLine="720"/>
+        <w:rPr>
+          <w:rFonts w:ascii="Helvetica" w:eastAsia="Times New Roman" w:hAnsi="Helvetica" w:cs="Times New Roman"/>
+          <w:color w:val="000000" w:themeColor="text1"/>
+          <w:szCs w:val="20"/>
+        </w:rPr>
+      </w:pPr>
+      <w:r>
+        <w:rPr>
+          <w:rFonts w:ascii="Helvetica" w:eastAsia="Times New Roman" w:hAnsi="Helvetica" w:cs="Times New Roman"/>
+          <w:color w:val="000000" w:themeColor="text1"/>
+          <w:szCs w:val="20"/>
+        </w:rPr>
+        <w:t>=== Confusion Matrix ===</w:t>
+      </w:r>
+    </w:p>
+    <w:p>
+      <w:pPr>
+        <w:shd w:val="clear" w:color="auto" w:fill="FFFFFF"/>
+        <w:ind w:firstLine="720"/>
+        <w:rPr>
+          <w:rFonts w:ascii="Helvetica" w:eastAsia="Times New Roman" w:hAnsi="Helvetica" w:cs="Times New Roman"/>
+          <w:color w:val="000000" w:themeColor="text1"/>
+          <w:szCs w:val="20"/>
+        </w:rPr>
+      </w:pPr>
+    </w:p>
+    <w:p>
+      <w:pPr>
+        <w:shd w:val="clear" w:color="auto" w:fill="FFFFFF"/>
+        <w:ind w:firstLine="720"/>
+        <w:rPr>
+          <w:rFonts w:ascii="Helvetica" w:eastAsia="Times New Roman" w:hAnsi="Helvetica" w:cs="Times New Roman"/>
+          <w:color w:val="000000" w:themeColor="text1"/>
+          <w:szCs w:val="20"/>
+        </w:rPr>
+      </w:pPr>
+      <w:r>
+        <w:rPr>
+          <w:rFonts w:ascii="Helvetica" w:eastAsia="Times New Roman" w:hAnsi="Helvetica" w:cs="Times New Roman"/>
+          <w:color w:val="000000" w:themeColor="text1"/>
+          <w:szCs w:val="20"/>
+        </w:rPr>
+        <w:t xml:space="preserve">     a        b      &lt;-- classified as</w:t>
+      </w:r>
+    </w:p>
+    <w:p>
+      <w:pPr>
+        <w:shd w:val="clear" w:color="auto" w:fill="FFFFFF"/>
+        <w:ind w:firstLine="720"/>
+        <w:rPr>
+          <w:rFonts w:ascii="Helvetica" w:eastAsia="Times New Roman" w:hAnsi="Helvetica" w:cs="Times New Roman"/>
+          <w:color w:val="000000" w:themeColor="text1"/>
+          <w:szCs w:val="20"/>
+        </w:rPr>
+      </w:pPr>
+      <w:r>
+        <w:rPr>
+          <w:rFonts w:ascii="Helvetica" w:eastAsia="Times New Roman" w:hAnsi="Helvetica" w:cs="Times New Roman"/>
+          <w:color w:val="000000" w:themeColor="text1"/>
+          <w:szCs w:val="20"/>
+        </w:rPr>
+        <w:t xml:space="preserve"> </w:t>
+      </w:r>
+      <w:proofErr w:type="gramStart"/>
+      <w:r>
+        <w:rPr>
+          <w:rFonts w:ascii="Helvetica" w:eastAsia="Times New Roman" w:hAnsi="Helvetica" w:cs="Times New Roman"/>
+          <w:color w:val="000000" w:themeColor="text1"/>
+          <w:szCs w:val="20"/>
+        </w:rPr>
+        <w:t>62582.5  13339.5</w:t>
+      </w:r>
+      <w:proofErr w:type="gramEnd"/>
+      <w:r>
+        <w:rPr>
+          <w:rFonts w:ascii="Helvetica" w:eastAsia="Times New Roman" w:hAnsi="Helvetica" w:cs="Times New Roman"/>
+          <w:color w:val="000000" w:themeColor="text1"/>
+          <w:szCs w:val="20"/>
+        </w:rPr>
+        <w:t xml:space="preserve">  |        a = P</w:t>
+      </w:r>
+    </w:p>
+    <w:p>
+      <w:pPr>
+        <w:shd w:val="clear" w:color="auto" w:fill="FFFFFF"/>
+        <w:ind w:firstLine="720"/>
+        <w:rPr>
+          <w:rFonts w:ascii="Helvetica" w:eastAsia="Times New Roman" w:hAnsi="Helvetica" w:cs="Times New Roman"/>
+          <w:color w:val="000000" w:themeColor="text1"/>
+          <w:szCs w:val="20"/>
+        </w:rPr>
+      </w:pPr>
+      <w:r>
+        <w:rPr>
+          <w:rFonts w:ascii="Helvetica" w:eastAsia="Times New Roman" w:hAnsi="Helvetica" w:cs="Times New Roman"/>
+          <w:color w:val="000000" w:themeColor="text1"/>
+          <w:szCs w:val="20"/>
+        </w:rPr>
+        <w:t xml:space="preserve"> 11032.63 64889.37 |        b = E</w:t>
+      </w:r>
+    </w:p>
+    <w:p>
+      <w:pPr>
+        <w:shd w:val="clear" w:color="auto" w:fill="FFFFFF"/>
+        <w:ind w:firstLine="720"/>
+        <w:rPr>
+          <w:rFonts w:ascii="Helvetica" w:eastAsia="Times New Roman" w:hAnsi="Helvetica" w:cs="Times New Roman"/>
+          <w:color w:val="000000" w:themeColor="text1"/>
+          <w:szCs w:val="20"/>
+        </w:rPr>
+      </w:pPr>
+    </w:p>
+    <w:p>
+      <w:pPr>
+        <w:shd w:val="clear" w:color="auto" w:fill="FFFFFF"/>
+        <w:ind w:firstLine="720"/>
+        <w:rPr>
+          <w:rFonts w:ascii="Helvetica" w:eastAsia="Times New Roman" w:hAnsi="Helvetica" w:cs="Times New Roman"/>
+          <w:b/>
+          <w:color w:val="000000" w:themeColor="text1"/>
+          <w:szCs w:val="20"/>
+          <w:u w:val="single"/>
+        </w:rPr>
+      </w:pPr>
+      <w:r>
+        <w:rPr>
+          <w:rFonts w:ascii="Helvetica" w:eastAsia="Times New Roman" w:hAnsi="Helvetica" w:cs="Times New Roman"/>
+          <w:b/>
+          <w:color w:val="000000" w:themeColor="text1"/>
+          <w:szCs w:val="20"/>
+          <w:u w:val="single"/>
+        </w:rPr>
+        <w:t>################################################################</w:t>
+      </w:r>
+    </w:p>
+    <w:p>
+      <w:pPr>
+        <w:shd w:val="clear" w:color="auto" w:fill="FFFFFF"/>
+        <w:ind w:firstLine="720"/>
+        <w:rPr>
+          <w:rFonts w:ascii="Helvetica" w:eastAsia="Times New Roman" w:hAnsi="Helvetica" w:cs="Times New Roman"/>
+          <w:color w:val="000000" w:themeColor="text1"/>
+          <w:szCs w:val="20"/>
+        </w:rPr>
+      </w:pPr>
+    </w:p>
+    <w:p>
+      <w:pPr>
+        <w:shd w:val="clear" w:color="auto" w:fill="FFFFFF"/>
+        <w:ind w:firstLine="720"/>
+        <w:rPr>
+          <w:rFonts w:ascii="Helvetica" w:eastAsia="Times New Roman" w:hAnsi="Helvetica" w:cs="Times New Roman"/>
+          <w:color w:val="000000" w:themeColor="text1"/>
+          <w:szCs w:val="20"/>
+        </w:rPr>
+      </w:pPr>
+    </w:p>
+    <w:p>
+      <w:pPr>
+        <w:shd w:val="clear" w:color="auto" w:fill="FFFFFF"/>
+        <w:ind w:firstLine="720"/>
+        <w:rPr>
+          <w:rFonts w:ascii="Helvetica" w:eastAsia="Times New Roman" w:hAnsi="Helvetica" w:cs="Times New Roman"/>
+          <w:color w:val="000000" w:themeColor="text1"/>
+          <w:szCs w:val="20"/>
+        </w:rPr>
+      </w:pPr>
+      <w:r>
+        <w:rPr>
+          <w:rFonts w:ascii="Helvetica" w:eastAsia="Times New Roman" w:hAnsi="Helvetica" w:cs="Times New Roman"/>
+          <w:color w:val="000000" w:themeColor="text1"/>
+          <w:szCs w:val="20"/>
+        </w:rPr>
+        <w:t>=== Run information ===</w:t>
+      </w:r>
+    </w:p>
+    <w:p>
+      <w:pPr>
+        <w:shd w:val="clear" w:color="auto" w:fill="FFFFFF"/>
+        <w:ind w:firstLine="720"/>
+        <w:rPr>
+          <w:rFonts w:ascii="Helvetica" w:eastAsia="Times New Roman" w:hAnsi="Helvetica" w:cs="Times New Roman"/>
+          <w:color w:val="000000" w:themeColor="text1"/>
+          <w:szCs w:val="20"/>
+        </w:rPr>
+      </w:pPr>
+    </w:p>
+    <w:p>
+      <w:pPr>
+        <w:shd w:val="clear" w:color="auto" w:fill="FFFFFF"/>
+        <w:ind w:firstLine="720"/>
+        <w:rPr>
+          <w:rFonts w:ascii="Helvetica" w:eastAsia="Times New Roman" w:hAnsi="Helvetica" w:cs="Times New Roman"/>
+          <w:color w:val="000000" w:themeColor="text1"/>
+          <w:szCs w:val="20"/>
+        </w:rPr>
+      </w:pPr>
+      <w:r>
+        <w:rPr>
+          <w:rFonts w:ascii="Helvetica" w:eastAsia="Times New Roman" w:hAnsi="Helvetica" w:cs="Times New Roman"/>
+          <w:color w:val="000000" w:themeColor="text1"/>
+          <w:szCs w:val="20"/>
+        </w:rPr>
+        <w:t xml:space="preserve">Scheme:       </w:t>
+      </w:r>
+      <w:proofErr w:type="gramStart"/>
+      <w:r>
+        <w:rPr>
+          <w:rFonts w:ascii="Helvetica" w:eastAsia="Times New Roman" w:hAnsi="Helvetica" w:cs="Times New Roman"/>
+          <w:color w:val="000000" w:themeColor="text1"/>
+          <w:szCs w:val="20"/>
+        </w:rPr>
+        <w:t>weka.classifiers</w:t>
+      </w:r>
+      <w:proofErr w:type="gramEnd"/>
+      <w:r>
+        <w:rPr>
+          <w:rFonts w:ascii="Helvetica" w:eastAsia="Times New Roman" w:hAnsi="Helvetica" w:cs="Times New Roman"/>
+          <w:color w:val="000000" w:themeColor="text1"/>
+          <w:szCs w:val="20"/>
+        </w:rPr>
+        <w:t>.trees.J48 -C 0.25 -M 2</w:t>
+      </w:r>
+    </w:p>
+    <w:p>
+      <w:pPr>
+        <w:shd w:val="clear" w:color="auto" w:fill="FFFFFF"/>
+        <w:ind w:firstLine="720"/>
+        <w:rPr>
+          <w:rFonts w:ascii="Helvetica" w:eastAsia="Times New Roman" w:hAnsi="Helvetica" w:cs="Times New Roman"/>
+          <w:color w:val="000000" w:themeColor="text1"/>
+          <w:szCs w:val="20"/>
+        </w:rPr>
+      </w:pPr>
+      <w:r>
+        <w:rPr>
+          <w:rFonts w:ascii="Helvetica" w:eastAsia="Times New Roman" w:hAnsi="Helvetica" w:cs="Times New Roman"/>
+          <w:color w:val="000000" w:themeColor="text1"/>
+          <w:szCs w:val="20"/>
+        </w:rPr>
+        <w:t>Relation:     compiled-</w:t>
+      </w:r>
+      <w:proofErr w:type="gramStart"/>
+      <w:r>
+        <w:rPr>
+          <w:rFonts w:ascii="Helvetica" w:eastAsia="Times New Roman" w:hAnsi="Helvetica" w:cs="Times New Roman"/>
+          <w:color w:val="000000" w:themeColor="text1"/>
+          <w:szCs w:val="20"/>
+        </w:rPr>
+        <w:t>weka.filters</w:t>
+      </w:r>
+      <w:proofErr w:type="gramEnd"/>
+      <w:r>
+        <w:rPr>
+          <w:rFonts w:ascii="Helvetica" w:eastAsia="Times New Roman" w:hAnsi="Helvetica" w:cs="Times New Roman"/>
+          <w:color w:val="000000" w:themeColor="text1"/>
+          <w:szCs w:val="20"/>
+        </w:rPr>
+        <w:t>.supervised.instance.ClassBalancer-num-intervals10</w:t>
+      </w:r>
+    </w:p>
+    <w:p>
+      <w:pPr>
+        <w:shd w:val="clear" w:color="auto" w:fill="FFFFFF"/>
+        <w:ind w:firstLine="720"/>
+        <w:rPr>
+          <w:rFonts w:ascii="Helvetica" w:eastAsia="Times New Roman" w:hAnsi="Helvetica" w:cs="Times New Roman"/>
+          <w:color w:val="000000" w:themeColor="text1"/>
+          <w:szCs w:val="20"/>
+        </w:rPr>
+      </w:pPr>
+    </w:p>
+    <w:p>
+      <w:pPr>
+        <w:shd w:val="clear" w:color="auto" w:fill="FFFFFF"/>
+        <w:ind w:firstLine="720"/>
+        <w:rPr>
+          <w:rFonts w:ascii="Helvetica" w:eastAsia="Times New Roman" w:hAnsi="Helvetica" w:cs="Times New Roman"/>
+          <w:color w:val="000000" w:themeColor="text1"/>
+          <w:szCs w:val="20"/>
+        </w:rPr>
+      </w:pPr>
+    </w:p>
+    <w:p>
+      <w:pPr>
+        <w:shd w:val="clear" w:color="auto" w:fill="FFFFFF"/>
+        <w:ind w:firstLine="720"/>
+        <w:rPr>
+          <w:rFonts w:ascii="Helvetica" w:eastAsia="Times New Roman" w:hAnsi="Helvetica" w:cs="Times New Roman"/>
+          <w:color w:val="000000" w:themeColor="text1"/>
+          <w:szCs w:val="20"/>
+        </w:rPr>
+      </w:pPr>
+      <w:r>
+        <w:rPr>
+          <w:rFonts w:ascii="Helvetica" w:eastAsia="Times New Roman" w:hAnsi="Helvetica" w:cs="Times New Roman"/>
+          <w:color w:val="000000" w:themeColor="text1"/>
+          <w:szCs w:val="20"/>
+        </w:rPr>
+        <w:t>Time taken to build model: 38.38 seconds</w:t>
+      </w:r>
+    </w:p>
+    <w:p>
+      <w:pPr>
+        <w:shd w:val="clear" w:color="auto" w:fill="FFFFFF"/>
+        <w:ind w:firstLine="720"/>
+        <w:rPr>
+          <w:rFonts w:ascii="Helvetica" w:eastAsia="Times New Roman" w:hAnsi="Helvetica" w:cs="Times New Roman"/>
+          <w:color w:val="000000" w:themeColor="text1"/>
+          <w:szCs w:val="20"/>
+        </w:rPr>
+      </w:pPr>
+    </w:p>
+    <w:p>
+      <w:pPr>
+        <w:shd w:val="clear" w:color="auto" w:fill="FFFFFF"/>
+        <w:ind w:firstLine="720"/>
+        <w:rPr>
+          <w:rFonts w:ascii="Helvetica" w:eastAsia="Times New Roman" w:hAnsi="Helvetica" w:cs="Times New Roman"/>
+          <w:color w:val="000000" w:themeColor="text1"/>
+          <w:szCs w:val="20"/>
+        </w:rPr>
+      </w:pPr>
+      <w:r>
+        <w:rPr>
+          <w:rFonts w:ascii="Helvetica" w:eastAsia="Times New Roman" w:hAnsi="Helvetica" w:cs="Times New Roman"/>
+          <w:color w:val="000000" w:themeColor="text1"/>
+          <w:szCs w:val="20"/>
+        </w:rPr>
+        <w:t>=== Stratified cross-validation ===</w:t>
+      </w:r>
+    </w:p>
+    <w:p>
+      <w:pPr>
+        <w:shd w:val="clear" w:color="auto" w:fill="FFFFFF"/>
+        <w:ind w:firstLine="720"/>
+        <w:rPr>
+          <w:rFonts w:ascii="Helvetica" w:eastAsia="Times New Roman" w:hAnsi="Helvetica" w:cs="Times New Roman"/>
+          <w:color w:val="000000" w:themeColor="text1"/>
+          <w:szCs w:val="20"/>
+        </w:rPr>
+      </w:pPr>
+      <w:r>
+        <w:rPr>
+          <w:rFonts w:ascii="Helvetica" w:eastAsia="Times New Roman" w:hAnsi="Helvetica" w:cs="Times New Roman"/>
+          <w:color w:val="000000" w:themeColor="text1"/>
+          <w:szCs w:val="20"/>
+        </w:rPr>
+        <w:t>=== Summary ===</w:t>
+      </w:r>
+    </w:p>
+    <w:p>
+      <w:pPr>
+        <w:shd w:val="clear" w:color="auto" w:fill="FFFFFF"/>
+        <w:ind w:firstLine="720"/>
+        <w:rPr>
+          <w:rFonts w:ascii="Helvetica" w:eastAsia="Times New Roman" w:hAnsi="Helvetica" w:cs="Times New Roman"/>
+          <w:color w:val="000000" w:themeColor="text1"/>
+          <w:szCs w:val="20"/>
+        </w:rPr>
+      </w:pPr>
+    </w:p>
+    <w:p>
+      <w:pPr>
+        <w:shd w:val="clear" w:color="auto" w:fill="FFFFFF"/>
+        <w:ind w:firstLine="720"/>
+        <w:rPr>
+          <w:rFonts w:ascii="Helvetica" w:eastAsia="Times New Roman" w:hAnsi="Helvetica" w:cs="Times New Roman"/>
+          <w:color w:val="000000" w:themeColor="text1"/>
+          <w:szCs w:val="20"/>
+        </w:rPr>
+      </w:pPr>
+      <w:r>
+        <w:rPr>
+          <w:rFonts w:ascii="Helvetica" w:eastAsia="Times New Roman" w:hAnsi="Helvetica" w:cs="Times New Roman"/>
+          <w:color w:val="000000" w:themeColor="text1"/>
+          <w:szCs w:val="20"/>
+        </w:rPr>
+        <w:t>Correctly Classified Instances      123657.4438          81.4372 %</w:t>
+      </w:r>
+    </w:p>
+    <w:p>
+      <w:pPr>
+        <w:shd w:val="clear" w:color="auto" w:fill="FFFFFF"/>
+        <w:ind w:firstLine="720"/>
+        <w:rPr>
+          <w:rFonts w:ascii="Helvetica" w:eastAsia="Times New Roman" w:hAnsi="Helvetica" w:cs="Times New Roman"/>
+          <w:color w:val="000000" w:themeColor="text1"/>
+          <w:szCs w:val="20"/>
+        </w:rPr>
+      </w:pPr>
+      <w:r>
+        <w:rPr>
+          <w:rFonts w:ascii="Helvetica" w:eastAsia="Times New Roman" w:hAnsi="Helvetica" w:cs="Times New Roman"/>
+          <w:color w:val="000000" w:themeColor="text1"/>
+          <w:szCs w:val="20"/>
+        </w:rPr>
+        <w:t>Incorrectly Classified Instances     28186.5562          18.5628 %</w:t>
+      </w:r>
+    </w:p>
+    <w:p>
+      <w:pPr>
+        <w:shd w:val="clear" w:color="auto" w:fill="FFFFFF"/>
+        <w:ind w:firstLine="720"/>
+        <w:rPr>
+          <w:rFonts w:ascii="Helvetica" w:eastAsia="Times New Roman" w:hAnsi="Helvetica" w:cs="Times New Roman"/>
+          <w:color w:val="000000" w:themeColor="text1"/>
+          <w:szCs w:val="20"/>
+        </w:rPr>
+      </w:pPr>
+      <w:r>
+        <w:rPr>
+          <w:rFonts w:ascii="Helvetica" w:eastAsia="Times New Roman" w:hAnsi="Helvetica" w:cs="Times New Roman"/>
+          <w:color w:val="000000" w:themeColor="text1"/>
+          <w:szCs w:val="20"/>
+        </w:rPr>
+        <w:t>Kappa statistic                          0.6287</w:t>
+      </w:r>
+    </w:p>
+    <w:p>
+      <w:pPr>
+        <w:shd w:val="clear" w:color="auto" w:fill="FFFFFF"/>
+        <w:ind w:firstLine="720"/>
+        <w:rPr>
+          <w:rFonts w:ascii="Helvetica" w:eastAsia="Times New Roman" w:hAnsi="Helvetica" w:cs="Times New Roman"/>
+          <w:color w:val="000000" w:themeColor="text1"/>
+          <w:szCs w:val="20"/>
+        </w:rPr>
+      </w:pPr>
+      <w:r>
+        <w:rPr>
+          <w:rFonts w:ascii="Helvetica" w:eastAsia="Times New Roman" w:hAnsi="Helvetica" w:cs="Times New Roman"/>
+          <w:color w:val="000000" w:themeColor="text1"/>
+          <w:szCs w:val="20"/>
+        </w:rPr>
+        <w:t>Mean absolute error                      0.1944</w:t>
+      </w:r>
+    </w:p>
+    <w:p>
+      <w:pPr>
+        <w:shd w:val="clear" w:color="auto" w:fill="FFFFFF"/>
+        <w:ind w:firstLine="720"/>
+        <w:rPr>
+          <w:rFonts w:ascii="Helvetica" w:eastAsia="Times New Roman" w:hAnsi="Helvetica" w:cs="Times New Roman"/>
+          <w:color w:val="000000" w:themeColor="text1"/>
+          <w:szCs w:val="20"/>
+        </w:rPr>
+      </w:pPr>
+      <w:r>
+        <w:rPr>
+          <w:rFonts w:ascii="Helvetica" w:eastAsia="Times New Roman" w:hAnsi="Helvetica" w:cs="Times New Roman"/>
+          <w:color w:val="000000" w:themeColor="text1"/>
+          <w:szCs w:val="20"/>
+        </w:rPr>
+        <w:t>Root mean squared error                  0.4266</w:t>
+      </w:r>
+    </w:p>
+    <w:p>
+      <w:pPr>
+        <w:shd w:val="clear" w:color="auto" w:fill="FFFFFF"/>
+        <w:ind w:firstLine="720"/>
+        <w:rPr>
+          <w:rFonts w:ascii="Helvetica" w:eastAsia="Times New Roman" w:hAnsi="Helvetica" w:cs="Times New Roman"/>
+          <w:color w:val="000000" w:themeColor="text1"/>
+          <w:szCs w:val="20"/>
+        </w:rPr>
+      </w:pPr>
+      <w:r>
+        <w:rPr>
+          <w:rFonts w:ascii="Helvetica" w:eastAsia="Times New Roman" w:hAnsi="Helvetica" w:cs="Times New Roman"/>
+          <w:color w:val="000000" w:themeColor="text1"/>
+          <w:szCs w:val="20"/>
+        </w:rPr>
+        <w:t>Relative absolute error                 38.8845 %</w:t>
+      </w:r>
+    </w:p>
+    <w:p>
+      <w:pPr>
+        <w:shd w:val="clear" w:color="auto" w:fill="FFFFFF"/>
+        <w:ind w:firstLine="720"/>
+        <w:rPr>
+          <w:rFonts w:ascii="Helvetica" w:eastAsia="Times New Roman" w:hAnsi="Helvetica" w:cs="Times New Roman"/>
+          <w:color w:val="000000" w:themeColor="text1"/>
+          <w:szCs w:val="20"/>
+        </w:rPr>
+      </w:pPr>
+      <w:r>
+        <w:rPr>
+          <w:rFonts w:ascii="Helvetica" w:eastAsia="Times New Roman" w:hAnsi="Helvetica" w:cs="Times New Roman"/>
+          <w:color w:val="000000" w:themeColor="text1"/>
+          <w:szCs w:val="20"/>
+        </w:rPr>
+        <w:t>Root relative squared error             85.3236 %</w:t>
+      </w:r>
+    </w:p>
+    <w:p>
+      <w:pPr>
+        <w:shd w:val="clear" w:color="auto" w:fill="FFFFFF"/>
+        <w:ind w:firstLine="720"/>
+        <w:rPr>
+          <w:rFonts w:ascii="Helvetica" w:eastAsia="Times New Roman" w:hAnsi="Helvetica" w:cs="Times New Roman"/>
+          <w:color w:val="000000" w:themeColor="text1"/>
+          <w:szCs w:val="20"/>
+        </w:rPr>
+      </w:pPr>
+      <w:r>
+        <w:rPr>
+          <w:rFonts w:ascii="Helvetica" w:eastAsia="Times New Roman" w:hAnsi="Helvetica" w:cs="Times New Roman"/>
+          <w:color w:val="000000" w:themeColor="text1"/>
+          <w:szCs w:val="20"/>
+        </w:rPr>
+        <w:t xml:space="preserve">Total Number of Instances           151844     </w:t>
+      </w:r>
+    </w:p>
+    <w:p>
+      <w:pPr>
+        <w:shd w:val="clear" w:color="auto" w:fill="FFFFFF"/>
+        <w:ind w:firstLine="720"/>
+        <w:rPr>
+          <w:rFonts w:ascii="Helvetica" w:eastAsia="Times New Roman" w:hAnsi="Helvetica" w:cs="Times New Roman"/>
+          <w:color w:val="000000" w:themeColor="text1"/>
+          <w:szCs w:val="20"/>
+        </w:rPr>
+      </w:pPr>
+    </w:p>
+    <w:p>
+      <w:pPr>
+        <w:shd w:val="clear" w:color="auto" w:fill="FFFFFF"/>
+        <w:ind w:firstLine="720"/>
+        <w:rPr>
+          <w:rFonts w:ascii="Helvetica" w:eastAsia="Times New Roman" w:hAnsi="Helvetica" w:cs="Times New Roman"/>
+          <w:color w:val="000000" w:themeColor="text1"/>
+          <w:szCs w:val="20"/>
+        </w:rPr>
+      </w:pPr>
+      <w:r>
+        <w:rPr>
+          <w:rFonts w:ascii="Helvetica" w:eastAsia="Times New Roman" w:hAnsi="Helvetica" w:cs="Times New Roman"/>
+          <w:color w:val="000000" w:themeColor="text1"/>
+          <w:szCs w:val="20"/>
+        </w:rPr>
+        <w:t xml:space="preserve">=== Detailed Accuracy </w:t>
+      </w:r>
+      <w:proofErr w:type="gramStart"/>
+      <w:r>
+        <w:rPr>
+          <w:rFonts w:ascii="Helvetica" w:eastAsia="Times New Roman" w:hAnsi="Helvetica" w:cs="Times New Roman"/>
+          <w:color w:val="000000" w:themeColor="text1"/>
+          <w:szCs w:val="20"/>
+        </w:rPr>
+        <w:t>By</w:t>
+      </w:r>
+      <w:proofErr w:type="gramEnd"/>
+      <w:r>
+        <w:rPr>
+          <w:rFonts w:ascii="Helvetica" w:eastAsia="Times New Roman" w:hAnsi="Helvetica" w:cs="Times New Roman"/>
+          <w:color w:val="000000" w:themeColor="text1"/>
+          <w:szCs w:val="20"/>
+        </w:rPr>
+        <w:t xml:space="preserve"> Class ===</w:t>
+      </w:r>
+    </w:p>
+    <w:p>
+      <w:pPr>
+        <w:shd w:val="clear" w:color="auto" w:fill="FFFFFF"/>
+        <w:ind w:firstLine="720"/>
+        <w:rPr>
+          <w:rFonts w:ascii="Helvetica" w:eastAsia="Times New Roman" w:hAnsi="Helvetica" w:cs="Times New Roman"/>
+          <w:color w:val="000000" w:themeColor="text1"/>
+          <w:szCs w:val="20"/>
+        </w:rPr>
+      </w:pPr>
+    </w:p>
+    <w:p>
+      <w:pPr>
+        <w:shd w:val="clear" w:color="auto" w:fill="FFFFFF"/>
+        <w:ind w:firstLine="720"/>
+        <w:rPr>
+          <w:rFonts w:ascii="Helvetica" w:eastAsia="Times New Roman" w:hAnsi="Helvetica" w:cs="Times New Roman"/>
+          <w:color w:val="000000" w:themeColor="text1"/>
+          <w:szCs w:val="20"/>
+        </w:rPr>
+      </w:pPr>
+      <w:r>
+        <w:rPr>
+          <w:rFonts w:ascii="Helvetica" w:eastAsia="Times New Roman" w:hAnsi="Helvetica" w:cs="Times New Roman"/>
+          <w:color w:val="000000" w:themeColor="text1"/>
+          <w:szCs w:val="20"/>
+        </w:rPr>
+        <w:t xml:space="preserve">                 TP </w:t>
+      </w:r>
+      <w:proofErr w:type="gramStart"/>
+      <w:r>
+        <w:rPr>
+          <w:rFonts w:ascii="Helvetica" w:eastAsia="Times New Roman" w:hAnsi="Helvetica" w:cs="Times New Roman"/>
+          <w:color w:val="000000" w:themeColor="text1"/>
+          <w:szCs w:val="20"/>
+        </w:rPr>
+        <w:t>Rate  FP</w:t>
+      </w:r>
+      <w:proofErr w:type="gramEnd"/>
+      <w:r>
+        <w:rPr>
+          <w:rFonts w:ascii="Helvetica" w:eastAsia="Times New Roman" w:hAnsi="Helvetica" w:cs="Times New Roman"/>
+          <w:color w:val="000000" w:themeColor="text1"/>
+          <w:szCs w:val="20"/>
+        </w:rPr>
+        <w:t xml:space="preserve"> Rate  Precision  Recall   F-Measure  MCC      ROC Area  PRC Area  Class</w:t>
+      </w:r>
+    </w:p>
+    <w:p>
+      <w:pPr>
+        <w:shd w:val="clear" w:color="auto" w:fill="FFFFFF"/>
+        <w:ind w:firstLine="720"/>
+        <w:rPr>
+          <w:rFonts w:ascii="Helvetica" w:eastAsia="Times New Roman" w:hAnsi="Helvetica" w:cs="Times New Roman"/>
+          <w:color w:val="000000" w:themeColor="text1"/>
+          <w:szCs w:val="20"/>
+        </w:rPr>
+      </w:pPr>
+      <w:r>
+        <w:rPr>
+          <w:rFonts w:ascii="Helvetica" w:eastAsia="Times New Roman" w:hAnsi="Helvetica" w:cs="Times New Roman"/>
+          <w:color w:val="000000" w:themeColor="text1"/>
+          <w:szCs w:val="20"/>
+        </w:rPr>
+        <w:t xml:space="preserve">                 0.716    0.088    0.891      0.716    0.794      0.641    0.816     0.785     P</w:t>
+      </w:r>
+    </w:p>
+    <w:p>
+      <w:pPr>
+        <w:shd w:val="clear" w:color="auto" w:fill="FFFFFF"/>
+        <w:ind w:firstLine="720"/>
+        <w:rPr>
+          <w:rFonts w:ascii="Helvetica" w:eastAsia="Times New Roman" w:hAnsi="Helvetica" w:cs="Times New Roman"/>
+          <w:color w:val="000000" w:themeColor="text1"/>
+          <w:szCs w:val="20"/>
+        </w:rPr>
+      </w:pPr>
+      <w:r>
+        <w:rPr>
+          <w:rFonts w:ascii="Helvetica" w:eastAsia="Times New Roman" w:hAnsi="Helvetica" w:cs="Times New Roman"/>
+          <w:color w:val="000000" w:themeColor="text1"/>
+          <w:szCs w:val="20"/>
+        </w:rPr>
+        <w:t xml:space="preserve">                 0.912    0.284    0.763      0.912    0.831      0.641    0.816     0.746     E</w:t>
+      </w:r>
+    </w:p>
+    <w:p>
+      <w:pPr>
+        <w:shd w:val="clear" w:color="auto" w:fill="FFFFFF"/>
+        <w:ind w:firstLine="720"/>
+        <w:rPr>
+          <w:rFonts w:ascii="Helvetica" w:eastAsia="Times New Roman" w:hAnsi="Helvetica" w:cs="Times New Roman"/>
+          <w:color w:val="000000" w:themeColor="text1"/>
+          <w:szCs w:val="20"/>
+        </w:rPr>
+      </w:pPr>
+      <w:r>
+        <w:rPr>
+          <w:rFonts w:ascii="Helvetica" w:eastAsia="Times New Roman" w:hAnsi="Helvetica" w:cs="Times New Roman"/>
+          <w:color w:val="000000" w:themeColor="text1"/>
+          <w:szCs w:val="20"/>
+        </w:rPr>
+        <w:t xml:space="preserve">Weighted Avg.    0.814    0.186    0.827      0.814    0.813      0.641    0.816     0.766     </w:t>
+      </w:r>
+    </w:p>
+    <w:p>
+      <w:pPr>
+        <w:shd w:val="clear" w:color="auto" w:fill="FFFFFF"/>
+        <w:ind w:firstLine="720"/>
+        <w:rPr>
+          <w:rFonts w:ascii="Helvetica" w:eastAsia="Times New Roman" w:hAnsi="Helvetica" w:cs="Times New Roman"/>
+          <w:color w:val="000000" w:themeColor="text1"/>
+          <w:szCs w:val="20"/>
+        </w:rPr>
+      </w:pPr>
+    </w:p>
+    <w:p>
+      <w:pPr>
+        <w:shd w:val="clear" w:color="auto" w:fill="FFFFFF"/>
+        <w:ind w:firstLine="720"/>
+        <w:rPr>
+          <w:rFonts w:ascii="Helvetica" w:eastAsia="Times New Roman" w:hAnsi="Helvetica" w:cs="Times New Roman"/>
+          <w:color w:val="000000" w:themeColor="text1"/>
+          <w:szCs w:val="20"/>
+        </w:rPr>
+      </w:pPr>
+      <w:r>
+        <w:rPr>
+          <w:rFonts w:ascii="Helvetica" w:eastAsia="Times New Roman" w:hAnsi="Helvetica" w:cs="Times New Roman"/>
+          <w:color w:val="000000" w:themeColor="text1"/>
+          <w:szCs w:val="20"/>
+        </w:rPr>
+        <w:t>=== Confusion Matrix ===</w:t>
+      </w:r>
+    </w:p>
+    <w:p>
+      <w:pPr>
+        <w:shd w:val="clear" w:color="auto" w:fill="FFFFFF"/>
+        <w:ind w:firstLine="720"/>
+        <w:rPr>
+          <w:rFonts w:ascii="Helvetica" w:eastAsia="Times New Roman" w:hAnsi="Helvetica" w:cs="Times New Roman"/>
+          <w:color w:val="000000" w:themeColor="text1"/>
+          <w:szCs w:val="20"/>
+        </w:rPr>
+      </w:pPr>
+    </w:p>
+    <w:p>
+      <w:pPr>
+        <w:shd w:val="clear" w:color="auto" w:fill="FFFFFF"/>
+        <w:ind w:firstLine="720"/>
+        <w:rPr>
+          <w:rFonts w:ascii="Helvetica" w:eastAsia="Times New Roman" w:hAnsi="Helvetica" w:cs="Times New Roman"/>
+          <w:color w:val="000000" w:themeColor="text1"/>
+          <w:szCs w:val="20"/>
+        </w:rPr>
+      </w:pPr>
+      <w:r>
+        <w:rPr>
+          <w:rFonts w:ascii="Helvetica" w:eastAsia="Times New Roman" w:hAnsi="Helvetica" w:cs="Times New Roman"/>
+          <w:color w:val="000000" w:themeColor="text1"/>
+          <w:szCs w:val="20"/>
+        </w:rPr>
+        <w:t xml:space="preserve">     a        b      &lt;-- classified as</w:t>
+      </w:r>
+    </w:p>
+    <w:p>
+      <w:pPr>
+        <w:shd w:val="clear" w:color="auto" w:fill="FFFFFF"/>
+        <w:ind w:firstLine="720"/>
+        <w:rPr>
+          <w:rFonts w:ascii="Helvetica" w:eastAsia="Times New Roman" w:hAnsi="Helvetica" w:cs="Times New Roman"/>
+          <w:color w:val="000000" w:themeColor="text1"/>
+          <w:szCs w:val="20"/>
+        </w:rPr>
+      </w:pPr>
+      <w:r>
+        <w:rPr>
+          <w:rFonts w:ascii="Helvetica" w:eastAsia="Times New Roman" w:hAnsi="Helvetica" w:cs="Times New Roman"/>
+          <w:color w:val="000000" w:themeColor="text1"/>
+          <w:szCs w:val="20"/>
+        </w:rPr>
+        <w:t xml:space="preserve"> 54393.93 21528.07 |        a = P</w:t>
+      </w:r>
+    </w:p>
+    <w:p>
+      <w:pPr>
+        <w:shd w:val="clear" w:color="auto" w:fill="FFFFFF"/>
+        <w:ind w:firstLine="720"/>
+        <w:rPr>
+          <w:rFonts w:ascii="Helvetica" w:eastAsia="Times New Roman" w:hAnsi="Helvetica" w:cs="Times New Roman"/>
+          <w:color w:val="000000" w:themeColor="text1"/>
+          <w:szCs w:val="20"/>
+        </w:rPr>
+      </w:pPr>
+      <w:r>
+        <w:rPr>
+          <w:rFonts w:ascii="Helvetica" w:eastAsia="Times New Roman" w:hAnsi="Helvetica" w:cs="Times New Roman"/>
+          <w:color w:val="000000" w:themeColor="text1"/>
+          <w:szCs w:val="20"/>
+        </w:rPr>
+        <w:t xml:space="preserve">  6658.48 69263.52 |        b = E</w:t>
+      </w:r>
+    </w:p>
+    <w:p>
+      <w:pPr>
+        <w:shd w:val="clear" w:color="auto" w:fill="FFFFFF"/>
+        <w:ind w:firstLine="720"/>
+        <w:rPr>
+          <w:rFonts w:ascii="Helvetica" w:eastAsia="Times New Roman" w:hAnsi="Helvetica" w:cs="Times New Roman"/>
+          <w:color w:val="000000" w:themeColor="text1"/>
+          <w:szCs w:val="20"/>
+        </w:rPr>
+      </w:pPr>
+    </w:p>
+    <w:p>
+      <w:pPr>
+        <w:shd w:val="clear" w:color="auto" w:fill="FFFFFF"/>
+        <w:ind w:firstLine="720"/>
+        <w:rPr>
+          <w:rFonts w:ascii="Helvetica" w:eastAsia="Times New Roman" w:hAnsi="Helvetica" w:cs="Times New Roman"/>
+          <w:color w:val="000000" w:themeColor="text1"/>
+          <w:szCs w:val="20"/>
+        </w:rPr>
+      </w:pPr>
+    </w:p>
+    <w:p>
+      <w:pPr>
+        <w:shd w:val="clear" w:color="auto" w:fill="FFFFFF"/>
+        <w:ind w:firstLine="720"/>
+        <w:rPr>
+          <w:rFonts w:ascii="Helvetica" w:eastAsia="Times New Roman" w:hAnsi="Helvetica" w:cs="Times New Roman"/>
+          <w:b/>
+          <w:color w:val="000000" w:themeColor="text1"/>
+          <w:szCs w:val="20"/>
+          <w:u w:val="single"/>
+        </w:rPr>
+      </w:pPr>
+      <w:r>
+        <w:rPr>
+          <w:rFonts w:ascii="Helvetica" w:eastAsia="Times New Roman" w:hAnsi="Helvetica" w:cs="Times New Roman"/>
+          <w:b/>
+          <w:color w:val="000000" w:themeColor="text1"/>
+          <w:szCs w:val="20"/>
+          <w:u w:val="single"/>
+        </w:rPr>
+        <w:t>################################################################</w:t>
+      </w:r>
+    </w:p>
+    <w:p>
+      <w:pPr>
+        <w:shd w:val="clear" w:color="auto" w:fill="FFFFFF"/>
+        <w:ind w:firstLine="720"/>
+        <w:rPr>
+          <w:rFonts w:ascii="Helvetica" w:eastAsia="Times New Roman" w:hAnsi="Helvetica" w:cs="Times New Roman"/>
+          <w:color w:val="000000" w:themeColor="text1"/>
+          <w:szCs w:val="20"/>
+        </w:rPr>
+      </w:pPr>
+    </w:p>
+    <w:p>
+      <w:pPr>
+        <w:shd w:val="clear" w:color="auto" w:fill="FFFFFF"/>
+        <w:ind w:firstLine="720"/>
+        <w:rPr>
+          <w:rFonts w:ascii="Helvetica" w:eastAsia="Times New Roman" w:hAnsi="Helvetica" w:cs="Times New Roman"/>
+          <w:color w:val="000000" w:themeColor="text1"/>
+          <w:szCs w:val="20"/>
+        </w:rPr>
+      </w:pPr>
+      <w:r>
+        <w:rPr>
+          <w:rFonts w:ascii="Helvetica" w:eastAsia="Times New Roman" w:hAnsi="Helvetica" w:cs="Times New Roman"/>
+          <w:color w:val="000000" w:themeColor="text1"/>
+          <w:szCs w:val="20"/>
+        </w:rPr>
+        <w:t xml:space="preserve">Scheme:       </w:t>
+      </w:r>
+      <w:proofErr w:type="spellStart"/>
+      <w:proofErr w:type="gramStart"/>
+      <w:r>
+        <w:rPr>
+          <w:rFonts w:ascii="Helvetica" w:eastAsia="Times New Roman" w:hAnsi="Helvetica" w:cs="Times New Roman"/>
+          <w:color w:val="000000" w:themeColor="text1"/>
+          <w:szCs w:val="20"/>
+        </w:rPr>
+        <w:t>weka.classifiers</w:t>
+      </w:r>
+      <w:proofErr w:type="gramEnd"/>
+      <w:r>
+        <w:rPr>
+          <w:rFonts w:ascii="Helvetica" w:eastAsia="Times New Roman" w:hAnsi="Helvetica" w:cs="Times New Roman"/>
+          <w:color w:val="000000" w:themeColor="text1"/>
+          <w:szCs w:val="20"/>
+        </w:rPr>
+        <w:t>.functions.Logistic</w:t>
+      </w:r>
+      <w:proofErr w:type="spellEnd"/>
+      <w:r>
+        <w:rPr>
+          <w:rFonts w:ascii="Helvetica" w:eastAsia="Times New Roman" w:hAnsi="Helvetica" w:cs="Times New Roman"/>
+          <w:color w:val="000000" w:themeColor="text1"/>
+          <w:szCs w:val="20"/>
+        </w:rPr>
+        <w:t xml:space="preserve"> -R 1.0E-8 -M -1 -</w:t>
+      </w:r>
+      <w:proofErr w:type="spellStart"/>
+      <w:r>
+        <w:rPr>
+          <w:rFonts w:ascii="Helvetica" w:eastAsia="Times New Roman" w:hAnsi="Helvetica" w:cs="Times New Roman"/>
+          <w:color w:val="000000" w:themeColor="text1"/>
+          <w:szCs w:val="20"/>
+        </w:rPr>
+        <w:t>num</w:t>
+      </w:r>
+      <w:proofErr w:type="spellEnd"/>
+      <w:r>
+        <w:rPr>
+          <w:rFonts w:ascii="Helvetica" w:eastAsia="Times New Roman" w:hAnsi="Helvetica" w:cs="Times New Roman"/>
+          <w:color w:val="000000" w:themeColor="text1"/>
+          <w:szCs w:val="20"/>
+        </w:rPr>
+        <w:t>-decimal-places 4</w:t>
+      </w:r>
+    </w:p>
+    <w:p>
+      <w:pPr>
+        <w:shd w:val="clear" w:color="auto" w:fill="FFFFFF"/>
+        <w:ind w:firstLine="720"/>
+        <w:rPr>
+          <w:rFonts w:ascii="Helvetica" w:eastAsia="Times New Roman" w:hAnsi="Helvetica" w:cs="Times New Roman"/>
+          <w:color w:val="000000" w:themeColor="text1"/>
+          <w:szCs w:val="20"/>
+        </w:rPr>
+      </w:pPr>
+      <w:r>
+        <w:rPr>
+          <w:rFonts w:ascii="Helvetica" w:eastAsia="Times New Roman" w:hAnsi="Helvetica" w:cs="Times New Roman"/>
+          <w:color w:val="000000" w:themeColor="text1"/>
+          <w:szCs w:val="20"/>
+        </w:rPr>
+        <w:t>Relation:     compiled-</w:t>
+      </w:r>
+      <w:proofErr w:type="gramStart"/>
+      <w:r>
+        <w:rPr>
+          <w:rFonts w:ascii="Helvetica" w:eastAsia="Times New Roman" w:hAnsi="Helvetica" w:cs="Times New Roman"/>
+          <w:color w:val="000000" w:themeColor="text1"/>
+          <w:szCs w:val="20"/>
+        </w:rPr>
+        <w:t>weka.filters</w:t>
+      </w:r>
+      <w:proofErr w:type="gramEnd"/>
+      <w:r>
+        <w:rPr>
+          <w:rFonts w:ascii="Helvetica" w:eastAsia="Times New Roman" w:hAnsi="Helvetica" w:cs="Times New Roman"/>
+          <w:color w:val="000000" w:themeColor="text1"/>
+          <w:szCs w:val="20"/>
+        </w:rPr>
+        <w:t>.supervised.instance.ClassBalancer-num-intervals10</w:t>
+      </w:r>
+    </w:p>
+    <w:p>
+      <w:pPr>
+        <w:shd w:val="clear" w:color="auto" w:fill="FFFFFF"/>
+        <w:ind w:firstLine="720"/>
+        <w:rPr>
+          <w:rFonts w:ascii="Helvetica" w:eastAsia="Times New Roman" w:hAnsi="Helvetica" w:cs="Times New Roman"/>
+          <w:color w:val="000000" w:themeColor="text1"/>
+          <w:szCs w:val="20"/>
+        </w:rPr>
+      </w:pPr>
+    </w:p>
+    <w:p>
+      <w:pPr>
+        <w:shd w:val="clear" w:color="auto" w:fill="FFFFFF"/>
+        <w:ind w:firstLine="720"/>
+        <w:rPr>
+          <w:rFonts w:ascii="Helvetica" w:eastAsia="Times New Roman" w:hAnsi="Helvetica" w:cs="Times New Roman"/>
+          <w:color w:val="000000" w:themeColor="text1"/>
+          <w:szCs w:val="20"/>
+        </w:rPr>
+      </w:pPr>
+      <w:r>
+        <w:rPr>
+          <w:rFonts w:ascii="Helvetica" w:eastAsia="Times New Roman" w:hAnsi="Helvetica" w:cs="Times New Roman"/>
+          <w:color w:val="000000" w:themeColor="text1"/>
+          <w:szCs w:val="20"/>
+        </w:rPr>
+        <w:t>Time taken to build model: 6.25 seconds</w:t>
+      </w:r>
+    </w:p>
+    <w:p>
+      <w:pPr>
+        <w:shd w:val="clear" w:color="auto" w:fill="FFFFFF"/>
+        <w:ind w:firstLine="720"/>
+        <w:rPr>
+          <w:rFonts w:ascii="Helvetica" w:eastAsia="Times New Roman" w:hAnsi="Helvetica" w:cs="Times New Roman"/>
+          <w:color w:val="000000" w:themeColor="text1"/>
+          <w:szCs w:val="20"/>
+        </w:rPr>
+      </w:pPr>
+    </w:p>
+    <w:p>
+      <w:pPr>
+        <w:shd w:val="clear" w:color="auto" w:fill="FFFFFF"/>
+        <w:ind w:firstLine="720"/>
+        <w:rPr>
+          <w:rFonts w:ascii="Helvetica" w:eastAsia="Times New Roman" w:hAnsi="Helvetica" w:cs="Times New Roman"/>
+          <w:color w:val="000000" w:themeColor="text1"/>
+          <w:szCs w:val="20"/>
+        </w:rPr>
+      </w:pPr>
+      <w:r>
+        <w:rPr>
+          <w:rFonts w:ascii="Helvetica" w:eastAsia="Times New Roman" w:hAnsi="Helvetica" w:cs="Times New Roman"/>
+          <w:color w:val="000000" w:themeColor="text1"/>
+          <w:szCs w:val="20"/>
+        </w:rPr>
+        <w:t>=== Stratified cross-validation ===</w:t>
+      </w:r>
+    </w:p>
+    <w:p>
+      <w:pPr>
+        <w:shd w:val="clear" w:color="auto" w:fill="FFFFFF"/>
+        <w:ind w:firstLine="720"/>
+        <w:rPr>
+          <w:rFonts w:ascii="Helvetica" w:eastAsia="Times New Roman" w:hAnsi="Helvetica" w:cs="Times New Roman"/>
+          <w:color w:val="000000" w:themeColor="text1"/>
+          <w:szCs w:val="20"/>
+        </w:rPr>
+      </w:pPr>
+      <w:r>
+        <w:rPr>
+          <w:rFonts w:ascii="Helvetica" w:eastAsia="Times New Roman" w:hAnsi="Helvetica" w:cs="Times New Roman"/>
+          <w:color w:val="000000" w:themeColor="text1"/>
+          <w:szCs w:val="20"/>
+        </w:rPr>
+        <w:t>=== Summary ===</w:t>
+      </w:r>
+    </w:p>
+    <w:p>
+      <w:pPr>
+        <w:shd w:val="clear" w:color="auto" w:fill="FFFFFF"/>
+        <w:ind w:firstLine="720"/>
+        <w:rPr>
+          <w:rFonts w:ascii="Helvetica" w:eastAsia="Times New Roman" w:hAnsi="Helvetica" w:cs="Times New Roman"/>
+          <w:color w:val="000000" w:themeColor="text1"/>
+          <w:szCs w:val="20"/>
+        </w:rPr>
+      </w:pPr>
+    </w:p>
+    <w:p>
+      <w:pPr>
+        <w:shd w:val="clear" w:color="auto" w:fill="FFFFFF"/>
+        <w:ind w:firstLine="720"/>
+        <w:rPr>
+          <w:rFonts w:ascii="Helvetica" w:eastAsia="Times New Roman" w:hAnsi="Helvetica" w:cs="Times New Roman"/>
+          <w:color w:val="000000" w:themeColor="text1"/>
+          <w:szCs w:val="20"/>
+        </w:rPr>
+      </w:pPr>
+      <w:r>
+        <w:rPr>
+          <w:rFonts w:ascii="Helvetica" w:eastAsia="Times New Roman" w:hAnsi="Helvetica" w:cs="Times New Roman"/>
+          <w:color w:val="000000" w:themeColor="text1"/>
+          <w:szCs w:val="20"/>
+        </w:rPr>
+        <w:t>Correctly Classified Instances      123600.3662          81.3996 %</w:t>
+      </w:r>
+    </w:p>
+    <w:p>
+      <w:pPr>
+        <w:shd w:val="clear" w:color="auto" w:fill="FFFFFF"/>
+        <w:ind w:firstLine="720"/>
+        <w:rPr>
+          <w:rFonts w:ascii="Helvetica" w:eastAsia="Times New Roman" w:hAnsi="Helvetica" w:cs="Times New Roman"/>
+          <w:color w:val="000000" w:themeColor="text1"/>
+          <w:szCs w:val="20"/>
+        </w:rPr>
+      </w:pPr>
+      <w:r>
+        <w:rPr>
+          <w:rFonts w:ascii="Helvetica" w:eastAsia="Times New Roman" w:hAnsi="Helvetica" w:cs="Times New Roman"/>
+          <w:color w:val="000000" w:themeColor="text1"/>
+          <w:szCs w:val="20"/>
+        </w:rPr>
+        <w:t>Incorrectly Classified Instances     28243.6338          18.6004 %</w:t>
+      </w:r>
+    </w:p>
+    <w:p>
+      <w:pPr>
+        <w:shd w:val="clear" w:color="auto" w:fill="FFFFFF"/>
+        <w:ind w:firstLine="720"/>
+        <w:rPr>
+          <w:rFonts w:ascii="Helvetica" w:eastAsia="Times New Roman" w:hAnsi="Helvetica" w:cs="Times New Roman"/>
+          <w:color w:val="000000" w:themeColor="text1"/>
+          <w:szCs w:val="20"/>
+        </w:rPr>
+      </w:pPr>
+      <w:r>
+        <w:rPr>
+          <w:rFonts w:ascii="Helvetica" w:eastAsia="Times New Roman" w:hAnsi="Helvetica" w:cs="Times New Roman"/>
+          <w:color w:val="000000" w:themeColor="text1"/>
+          <w:szCs w:val="20"/>
+        </w:rPr>
+        <w:t xml:space="preserve">Kappa statistic                          0.628 </w:t>
+      </w:r>
+    </w:p>
+    <w:p>
+      <w:pPr>
+        <w:shd w:val="clear" w:color="auto" w:fill="FFFFFF"/>
+        <w:ind w:firstLine="720"/>
+        <w:rPr>
+          <w:rFonts w:ascii="Helvetica" w:eastAsia="Times New Roman" w:hAnsi="Helvetica" w:cs="Times New Roman"/>
+          <w:color w:val="000000" w:themeColor="text1"/>
+          <w:szCs w:val="20"/>
+        </w:rPr>
+      </w:pPr>
+      <w:r>
+        <w:rPr>
+          <w:rFonts w:ascii="Helvetica" w:eastAsia="Times New Roman" w:hAnsi="Helvetica" w:cs="Times New Roman"/>
+          <w:color w:val="000000" w:themeColor="text1"/>
+          <w:szCs w:val="20"/>
+        </w:rPr>
+        <w:t>Mean absolute error                      0.2845</w:t>
+      </w:r>
+    </w:p>
+    <w:p>
+      <w:pPr>
+        <w:shd w:val="clear" w:color="auto" w:fill="FFFFFF"/>
+        <w:ind w:firstLine="720"/>
+        <w:rPr>
+          <w:rFonts w:ascii="Helvetica" w:eastAsia="Times New Roman" w:hAnsi="Helvetica" w:cs="Times New Roman"/>
+          <w:color w:val="000000" w:themeColor="text1"/>
+          <w:szCs w:val="20"/>
+        </w:rPr>
+      </w:pPr>
+      <w:r>
+        <w:rPr>
+          <w:rFonts w:ascii="Helvetica" w:eastAsia="Times New Roman" w:hAnsi="Helvetica" w:cs="Times New Roman"/>
+          <w:color w:val="000000" w:themeColor="text1"/>
+          <w:szCs w:val="20"/>
+        </w:rPr>
+        <w:t>Root mean squared error                  0.3707</w:t>
+      </w:r>
+    </w:p>
+    <w:p>
+      <w:pPr>
+        <w:shd w:val="clear" w:color="auto" w:fill="FFFFFF"/>
+        <w:ind w:firstLine="720"/>
+        <w:rPr>
+          <w:rFonts w:ascii="Helvetica" w:eastAsia="Times New Roman" w:hAnsi="Helvetica" w:cs="Times New Roman"/>
+          <w:color w:val="000000" w:themeColor="text1"/>
+          <w:szCs w:val="20"/>
+        </w:rPr>
+      </w:pPr>
+      <w:r>
+        <w:rPr>
+          <w:rFonts w:ascii="Helvetica" w:eastAsia="Times New Roman" w:hAnsi="Helvetica" w:cs="Times New Roman"/>
+          <w:color w:val="000000" w:themeColor="text1"/>
+          <w:szCs w:val="20"/>
+        </w:rPr>
+        <w:t>Relative absolute error                 56.9097 %</w:t>
+      </w:r>
+    </w:p>
+    <w:p>
+      <w:pPr>
+        <w:shd w:val="clear" w:color="auto" w:fill="FFFFFF"/>
+        <w:ind w:firstLine="720"/>
+        <w:rPr>
+          <w:rFonts w:ascii="Helvetica" w:eastAsia="Times New Roman" w:hAnsi="Helvetica" w:cs="Times New Roman"/>
+          <w:color w:val="000000" w:themeColor="text1"/>
+          <w:szCs w:val="20"/>
+        </w:rPr>
+      </w:pPr>
+      <w:r>
+        <w:rPr>
+          <w:rFonts w:ascii="Helvetica" w:eastAsia="Times New Roman" w:hAnsi="Helvetica" w:cs="Times New Roman"/>
+          <w:color w:val="000000" w:themeColor="text1"/>
+          <w:szCs w:val="20"/>
+        </w:rPr>
+        <w:t>Root relative squared error             74.1491 %</w:t>
+      </w:r>
+    </w:p>
+    <w:p>
+      <w:pPr>
+        <w:shd w:val="clear" w:color="auto" w:fill="FFFFFF"/>
+        <w:ind w:firstLine="720"/>
+        <w:rPr>
+          <w:rFonts w:ascii="Helvetica" w:eastAsia="Times New Roman" w:hAnsi="Helvetica" w:cs="Times New Roman"/>
+          <w:color w:val="000000" w:themeColor="text1"/>
+          <w:szCs w:val="20"/>
+        </w:rPr>
+      </w:pPr>
+      <w:r>
+        <w:rPr>
+          <w:rFonts w:ascii="Helvetica" w:eastAsia="Times New Roman" w:hAnsi="Helvetica" w:cs="Times New Roman"/>
+          <w:color w:val="000000" w:themeColor="text1"/>
+          <w:szCs w:val="20"/>
+        </w:rPr>
+        <w:t xml:space="preserve">Total Number of Instances           151844     </w:t>
+      </w:r>
+    </w:p>
+    <w:p>
+      <w:pPr>
+        <w:shd w:val="clear" w:color="auto" w:fill="FFFFFF"/>
+        <w:ind w:firstLine="720"/>
+        <w:rPr>
+          <w:rFonts w:ascii="Helvetica" w:eastAsia="Times New Roman" w:hAnsi="Helvetica" w:cs="Times New Roman"/>
+          <w:color w:val="000000" w:themeColor="text1"/>
+          <w:szCs w:val="20"/>
+        </w:rPr>
+      </w:pPr>
+    </w:p>
+    <w:p>
+      <w:pPr>
+        <w:shd w:val="clear" w:color="auto" w:fill="FFFFFF"/>
+        <w:ind w:firstLine="720"/>
+        <w:rPr>
+          <w:rFonts w:ascii="Helvetica" w:eastAsia="Times New Roman" w:hAnsi="Helvetica" w:cs="Times New Roman"/>
+          <w:color w:val="000000" w:themeColor="text1"/>
+          <w:szCs w:val="20"/>
+        </w:rPr>
+      </w:pPr>
+      <w:r>
+        <w:rPr>
+          <w:rFonts w:ascii="Helvetica" w:eastAsia="Times New Roman" w:hAnsi="Helvetica" w:cs="Times New Roman"/>
+          <w:color w:val="000000" w:themeColor="text1"/>
+          <w:szCs w:val="20"/>
+        </w:rPr>
+        <w:t xml:space="preserve">=== Detailed Accuracy </w:t>
+      </w:r>
+      <w:proofErr w:type="gramStart"/>
+      <w:r>
+        <w:rPr>
+          <w:rFonts w:ascii="Helvetica" w:eastAsia="Times New Roman" w:hAnsi="Helvetica" w:cs="Times New Roman"/>
+          <w:color w:val="000000" w:themeColor="text1"/>
+          <w:szCs w:val="20"/>
+        </w:rPr>
+        <w:t>By</w:t>
+      </w:r>
+      <w:proofErr w:type="gramEnd"/>
+      <w:r>
+        <w:rPr>
+          <w:rFonts w:ascii="Helvetica" w:eastAsia="Times New Roman" w:hAnsi="Helvetica" w:cs="Times New Roman"/>
+          <w:color w:val="000000" w:themeColor="text1"/>
+          <w:szCs w:val="20"/>
+        </w:rPr>
+        <w:t xml:space="preserve"> Class ===</w:t>
+      </w:r>
+    </w:p>
+    <w:p>
+      <w:pPr>
+        <w:shd w:val="clear" w:color="auto" w:fill="FFFFFF"/>
+        <w:ind w:firstLine="720"/>
+        <w:rPr>
+          <w:rFonts w:ascii="Helvetica" w:eastAsia="Times New Roman" w:hAnsi="Helvetica" w:cs="Times New Roman"/>
+          <w:color w:val="000000" w:themeColor="text1"/>
+          <w:szCs w:val="20"/>
+        </w:rPr>
+      </w:pPr>
+    </w:p>
+    <w:p>
+      <w:pPr>
+        <w:shd w:val="clear" w:color="auto" w:fill="FFFFFF"/>
+        <w:ind w:firstLine="720"/>
+        <w:rPr>
+          <w:rFonts w:ascii="Helvetica" w:eastAsia="Times New Roman" w:hAnsi="Helvetica" w:cs="Times New Roman"/>
+          <w:color w:val="000000" w:themeColor="text1"/>
+          <w:szCs w:val="20"/>
+        </w:rPr>
+      </w:pPr>
+      <w:r>
+        <w:rPr>
+          <w:rFonts w:ascii="Helvetica" w:eastAsia="Times New Roman" w:hAnsi="Helvetica" w:cs="Times New Roman"/>
+          <w:color w:val="000000" w:themeColor="text1"/>
+          <w:szCs w:val="20"/>
+        </w:rPr>
+        <w:t xml:space="preserve">                 TP </w:t>
+      </w:r>
+      <w:proofErr w:type="gramStart"/>
+      <w:r>
+        <w:rPr>
+          <w:rFonts w:ascii="Helvetica" w:eastAsia="Times New Roman" w:hAnsi="Helvetica" w:cs="Times New Roman"/>
+          <w:color w:val="000000" w:themeColor="text1"/>
+          <w:szCs w:val="20"/>
+        </w:rPr>
+        <w:t>Rate  FP</w:t>
+      </w:r>
+      <w:proofErr w:type="gramEnd"/>
+      <w:r>
+        <w:rPr>
+          <w:rFonts w:ascii="Helvetica" w:eastAsia="Times New Roman" w:hAnsi="Helvetica" w:cs="Times New Roman"/>
+          <w:color w:val="000000" w:themeColor="text1"/>
+          <w:szCs w:val="20"/>
+        </w:rPr>
+        <w:t xml:space="preserve"> Rate  Precision  Recall   F-Measure  MCC      ROC Area  PRC Area  Class</w:t>
+      </w:r>
+    </w:p>
+    <w:p>
+      <w:pPr>
+        <w:shd w:val="clear" w:color="auto" w:fill="FFFFFF"/>
+        <w:ind w:firstLine="720"/>
+        <w:rPr>
+          <w:rFonts w:ascii="Helvetica" w:eastAsia="Times New Roman" w:hAnsi="Helvetica" w:cs="Times New Roman"/>
+          <w:color w:val="000000" w:themeColor="text1"/>
+          <w:szCs w:val="20"/>
+        </w:rPr>
+      </w:pPr>
+      <w:r>
+        <w:rPr>
+          <w:rFonts w:ascii="Helvetica" w:eastAsia="Times New Roman" w:hAnsi="Helvetica" w:cs="Times New Roman"/>
+          <w:color w:val="000000" w:themeColor="text1"/>
+          <w:szCs w:val="20"/>
+        </w:rPr>
+        <w:t xml:space="preserve">                 0.833    0.205    0.802      0.833    0.818      0.628    0.882     0.855     P</w:t>
+      </w:r>
+    </w:p>
+    <w:p>
+      <w:pPr>
+        <w:shd w:val="clear" w:color="auto" w:fill="FFFFFF"/>
+        <w:ind w:firstLine="720"/>
+        <w:rPr>
+          <w:rFonts w:ascii="Helvetica" w:eastAsia="Times New Roman" w:hAnsi="Helvetica" w:cs="Times New Roman"/>
+          <w:color w:val="000000" w:themeColor="text1"/>
+          <w:szCs w:val="20"/>
+        </w:rPr>
+      </w:pPr>
+      <w:r>
+        <w:rPr>
+          <w:rFonts w:ascii="Helvetica" w:eastAsia="Times New Roman" w:hAnsi="Helvetica" w:cs="Times New Roman"/>
+          <w:color w:val="000000" w:themeColor="text1"/>
+          <w:szCs w:val="20"/>
+        </w:rPr>
+        <w:t xml:space="preserve">                 0.795    0.167    0.827      0.795    0.810      0.628    0.882     0.875     E</w:t>
+      </w:r>
+    </w:p>
+    <w:p>
+      <w:pPr>
+        <w:shd w:val="clear" w:color="auto" w:fill="FFFFFF"/>
+        <w:ind w:firstLine="720"/>
+        <w:rPr>
+          <w:rFonts w:ascii="Helvetica" w:eastAsia="Times New Roman" w:hAnsi="Helvetica" w:cs="Times New Roman"/>
+          <w:color w:val="000000" w:themeColor="text1"/>
+          <w:szCs w:val="20"/>
+        </w:rPr>
+      </w:pPr>
+      <w:r>
+        <w:rPr>
+          <w:rFonts w:ascii="Helvetica" w:eastAsia="Times New Roman" w:hAnsi="Helvetica" w:cs="Times New Roman"/>
+          <w:color w:val="000000" w:themeColor="text1"/>
+          <w:szCs w:val="20"/>
+        </w:rPr>
+        <w:t xml:space="preserve">Weighted Avg.    0.814    0.186    0.814      0.814    0.814      0.628    0.882     0.865     </w:t>
+      </w:r>
+    </w:p>
+    <w:p>
+      <w:pPr>
+        <w:shd w:val="clear" w:color="auto" w:fill="FFFFFF"/>
+        <w:ind w:firstLine="720"/>
+        <w:rPr>
+          <w:rFonts w:ascii="Helvetica" w:eastAsia="Times New Roman" w:hAnsi="Helvetica" w:cs="Times New Roman"/>
+          <w:color w:val="000000" w:themeColor="text1"/>
+          <w:szCs w:val="20"/>
+        </w:rPr>
+      </w:pPr>
+    </w:p>
+    <w:p>
+      <w:pPr>
+        <w:shd w:val="clear" w:color="auto" w:fill="FFFFFF"/>
+        <w:ind w:firstLine="720"/>
+        <w:rPr>
+          <w:rFonts w:ascii="Helvetica" w:eastAsia="Times New Roman" w:hAnsi="Helvetica" w:cs="Times New Roman"/>
+          <w:color w:val="000000" w:themeColor="text1"/>
+          <w:szCs w:val="20"/>
+        </w:rPr>
+      </w:pPr>
+      <w:r>
+        <w:rPr>
+          <w:rFonts w:ascii="Helvetica" w:eastAsia="Times New Roman" w:hAnsi="Helvetica" w:cs="Times New Roman"/>
+          <w:color w:val="000000" w:themeColor="text1"/>
+          <w:szCs w:val="20"/>
+        </w:rPr>
+        <w:t>=== Confusion Matrix ===</w:t>
+      </w:r>
+    </w:p>
+    <w:p>
+      <w:pPr>
+        <w:shd w:val="clear" w:color="auto" w:fill="FFFFFF"/>
+        <w:ind w:firstLine="720"/>
+        <w:rPr>
+          <w:rFonts w:ascii="Helvetica" w:eastAsia="Times New Roman" w:hAnsi="Helvetica" w:cs="Times New Roman"/>
+          <w:color w:val="000000" w:themeColor="text1"/>
+          <w:szCs w:val="20"/>
+        </w:rPr>
+      </w:pPr>
+    </w:p>
+    <w:p>
+      <w:pPr>
+        <w:shd w:val="clear" w:color="auto" w:fill="FFFFFF"/>
+        <w:ind w:firstLine="720"/>
+        <w:rPr>
+          <w:rFonts w:ascii="Helvetica" w:eastAsia="Times New Roman" w:hAnsi="Helvetica" w:cs="Times New Roman"/>
+          <w:color w:val="000000" w:themeColor="text1"/>
+          <w:szCs w:val="20"/>
+        </w:rPr>
+      </w:pPr>
+      <w:r>
+        <w:rPr>
+          <w:rFonts w:ascii="Helvetica" w:eastAsia="Times New Roman" w:hAnsi="Helvetica" w:cs="Times New Roman"/>
+          <w:color w:val="000000" w:themeColor="text1"/>
+          <w:szCs w:val="20"/>
+        </w:rPr>
+        <w:t xml:space="preserve">     a        b      &lt;-- classified as</w:t>
+      </w:r>
+    </w:p>
+    <w:p>
+      <w:pPr>
+        <w:shd w:val="clear" w:color="auto" w:fill="FFFFFF"/>
+        <w:ind w:firstLine="720"/>
+        <w:rPr>
+          <w:rFonts w:ascii="Helvetica" w:eastAsia="Times New Roman" w:hAnsi="Helvetica" w:cs="Times New Roman"/>
+          <w:color w:val="000000" w:themeColor="text1"/>
+          <w:szCs w:val="20"/>
+        </w:rPr>
+      </w:pPr>
+      <w:r>
+        <w:rPr>
+          <w:rFonts w:ascii="Helvetica" w:eastAsia="Times New Roman" w:hAnsi="Helvetica" w:cs="Times New Roman"/>
+          <w:color w:val="000000" w:themeColor="text1"/>
+          <w:szCs w:val="20"/>
+        </w:rPr>
+        <w:t xml:space="preserve"> </w:t>
+      </w:r>
+      <w:proofErr w:type="gramStart"/>
+      <w:r>
+        <w:rPr>
+          <w:rFonts w:ascii="Helvetica" w:eastAsia="Times New Roman" w:hAnsi="Helvetica" w:cs="Times New Roman"/>
+          <w:color w:val="000000" w:themeColor="text1"/>
+          <w:szCs w:val="20"/>
+        </w:rPr>
+        <w:t>63267.8  12654.2</w:t>
+      </w:r>
+      <w:proofErr w:type="gramEnd"/>
+      <w:r>
+        <w:rPr>
+          <w:rFonts w:ascii="Helvetica" w:eastAsia="Times New Roman" w:hAnsi="Helvetica" w:cs="Times New Roman"/>
+          <w:color w:val="000000" w:themeColor="text1"/>
+          <w:szCs w:val="20"/>
+        </w:rPr>
+        <w:t xml:space="preserve">  |        a = P</w:t>
+      </w:r>
+    </w:p>
+    <w:p>
+      <w:pPr>
+        <w:shd w:val="clear" w:color="auto" w:fill="FFFFFF"/>
+        <w:ind w:firstLine="720"/>
+        <w:rPr>
+          <w:rFonts w:ascii="Helvetica" w:eastAsia="Times New Roman" w:hAnsi="Helvetica" w:cs="Times New Roman"/>
+          <w:color w:val="000000" w:themeColor="text1"/>
+          <w:szCs w:val="20"/>
+        </w:rPr>
+      </w:pPr>
+      <w:r>
+        <w:rPr>
+          <w:rFonts w:ascii="Helvetica" w:eastAsia="Times New Roman" w:hAnsi="Helvetica" w:cs="Times New Roman"/>
+          <w:color w:val="000000" w:themeColor="text1"/>
+          <w:szCs w:val="20"/>
+        </w:rPr>
+        <w:t xml:space="preserve"> 15589.44 60332.56 |        b = E</w:t>
+      </w:r>
+    </w:p>
+    <w:p>
+      <w:pPr>
+        <w:shd w:val="clear" w:color="auto" w:fill="FFFFFF"/>
+        <w:ind w:firstLine="720"/>
+        <w:rPr>
+          <w:rFonts w:ascii="Helvetica" w:eastAsia="Times New Roman" w:hAnsi="Helvetica" w:cs="Times New Roman"/>
+          <w:color w:val="000000" w:themeColor="text1"/>
+          <w:szCs w:val="20"/>
+        </w:rPr>
+      </w:pPr>
+    </w:p>
+    <w:p>
+      <w:pPr>
+        <w:shd w:val="clear" w:color="auto" w:fill="FFFFFF"/>
+        <w:ind w:firstLine="720"/>
+        <w:rPr>
+          <w:rFonts w:ascii="Helvetica" w:eastAsia="Times New Roman" w:hAnsi="Helvetica" w:cs="Times New Roman"/>
+          <w:color w:val="000000" w:themeColor="text1"/>
+          <w:szCs w:val="20"/>
+        </w:rPr>
+      </w:pPr>
+    </w:p>
+    <w:p>
+      <w:pPr>
+        <w:shd w:val="clear" w:color="auto" w:fill="FFFFFF"/>
+        <w:ind w:firstLine="720"/>
+        <w:rPr>
+          <w:rFonts w:ascii="Helvetica" w:eastAsia="Times New Roman" w:hAnsi="Helvetica" w:cs="Times New Roman"/>
+          <w:color w:val="000000" w:themeColor="text1"/>
+          <w:szCs w:val="20"/>
+        </w:rPr>
+      </w:pPr>
+    </w:p>
+    <w:p>
+      <w:pPr>
+        <w:shd w:val="clear" w:color="auto" w:fill="FFFFFF"/>
+        <w:ind w:firstLine="720"/>
+        <w:rPr>
+          <w:rFonts w:ascii="Helvetica" w:eastAsia="Times New Roman" w:hAnsi="Helvetica" w:cs="Times New Roman"/>
+          <w:b/>
+          <w:color w:val="000000" w:themeColor="text1"/>
+          <w:szCs w:val="20"/>
+          <w:u w:val="single"/>
+        </w:rPr>
+      </w:pPr>
+      <w:r>
+        <w:rPr>
+          <w:rFonts w:ascii="Helvetica" w:eastAsia="Times New Roman" w:hAnsi="Helvetica" w:cs="Times New Roman"/>
+          <w:b/>
+          <w:color w:val="000000" w:themeColor="text1"/>
+          <w:szCs w:val="20"/>
+          <w:u w:val="single"/>
+        </w:rPr>
+        <w:t>################################################################</w:t>
+      </w:r>
+    </w:p>
+    <w:p>
+      <w:pPr>
+        <w:shd w:val="clear" w:color="auto" w:fill="FFFFFF"/>
+        <w:ind w:firstLine="720"/>
+        <w:rPr>
+          <w:rFonts w:ascii="Helvetica" w:eastAsia="Times New Roman" w:hAnsi="Helvetica" w:cs="Times New Roman"/>
+          <w:b/>
+          <w:color w:val="7030A0"/>
+          <w:szCs w:val="20"/>
+        </w:rPr>
+      </w:pPr>
+    </w:p>
+    <w:p>
+      <w:pPr>
+        <w:shd w:val="clear" w:color="auto" w:fill="FFFFFF"/>
+        <w:ind w:firstLine="720"/>
+        <w:rPr>
+          <w:rFonts w:ascii="Helvetica" w:eastAsia="Times New Roman" w:hAnsi="Helvetica" w:cs="Times New Roman"/>
+          <w:b/>
+          <w:color w:val="7030A0"/>
+          <w:szCs w:val="20"/>
+        </w:rPr>
+      </w:pPr>
+    </w:p>
+    <w:p>
+      <w:pPr>
+        <w:shd w:val="clear" w:color="auto" w:fill="FFFFFF"/>
+        <w:ind w:firstLine="720"/>
+        <w:rPr>
+          <w:rFonts w:ascii="Helvetica" w:eastAsia="Times New Roman" w:hAnsi="Helvetica" w:cs="Times New Roman"/>
+          <w:color w:val="000000" w:themeColor="text1"/>
+          <w:szCs w:val="20"/>
+        </w:rPr>
+      </w:pPr>
+      <w:r>
+        <w:rPr>
+          <w:rFonts w:ascii="Helvetica" w:eastAsia="Times New Roman" w:hAnsi="Helvetica" w:cs="Times New Roman"/>
+          <w:color w:val="000000" w:themeColor="text1"/>
+          <w:szCs w:val="20"/>
+        </w:rPr>
+        <w:t>=== Run information ===</w:t>
+      </w:r>
+    </w:p>
+    <w:p>
+      <w:pPr>
+        <w:shd w:val="clear" w:color="auto" w:fill="FFFFFF"/>
+        <w:ind w:firstLine="720"/>
+        <w:rPr>
+          <w:rFonts w:ascii="Helvetica" w:eastAsia="Times New Roman" w:hAnsi="Helvetica" w:cs="Times New Roman"/>
+          <w:color w:val="000000" w:themeColor="text1"/>
+          <w:szCs w:val="20"/>
+        </w:rPr>
+      </w:pPr>
+    </w:p>
+    <w:p>
+      <w:pPr>
+        <w:shd w:val="clear" w:color="auto" w:fill="FFFFFF"/>
+        <w:ind w:firstLine="720"/>
+        <w:rPr>
+          <w:rFonts w:ascii="Helvetica" w:eastAsia="Times New Roman" w:hAnsi="Helvetica" w:cs="Times New Roman"/>
+          <w:color w:val="000000" w:themeColor="text1"/>
+          <w:szCs w:val="20"/>
+        </w:rPr>
+      </w:pPr>
+      <w:r>
+        <w:rPr>
+          <w:rFonts w:ascii="Helvetica" w:eastAsia="Times New Roman" w:hAnsi="Helvetica" w:cs="Times New Roman"/>
+          <w:color w:val="000000" w:themeColor="text1"/>
+          <w:szCs w:val="20"/>
+        </w:rPr>
+        <w:t xml:space="preserve">Scheme:       </w:t>
+      </w:r>
+      <w:proofErr w:type="gramStart"/>
+      <w:r>
+        <w:rPr>
+          <w:rFonts w:ascii="Helvetica" w:eastAsia="Times New Roman" w:hAnsi="Helvetica" w:cs="Times New Roman"/>
+          <w:color w:val="000000" w:themeColor="text1"/>
+          <w:szCs w:val="20"/>
+        </w:rPr>
+        <w:t>weka.classifiers</w:t>
+      </w:r>
+      <w:proofErr w:type="gramEnd"/>
+      <w:r>
+        <w:rPr>
+          <w:rFonts w:ascii="Helvetica" w:eastAsia="Times New Roman" w:hAnsi="Helvetica" w:cs="Times New Roman"/>
+          <w:color w:val="000000" w:themeColor="text1"/>
+          <w:szCs w:val="20"/>
+        </w:rPr>
+        <w:t xml:space="preserve">.meta.AdaBoostM1 -P 100 -S 1 -I 10 -W </w:t>
+      </w:r>
+      <w:proofErr w:type="spellStart"/>
+      <w:r>
+        <w:rPr>
+          <w:rFonts w:ascii="Helvetica" w:eastAsia="Times New Roman" w:hAnsi="Helvetica" w:cs="Times New Roman"/>
+          <w:color w:val="000000" w:themeColor="text1"/>
+          <w:szCs w:val="20"/>
+        </w:rPr>
+        <w:t>weka.classifiers.trees.DecisionStump</w:t>
+      </w:r>
+      <w:proofErr w:type="spellEnd"/>
+    </w:p>
+    <w:p>
+      <w:pPr>
+        <w:shd w:val="clear" w:color="auto" w:fill="FFFFFF"/>
+        <w:ind w:firstLine="720"/>
+        <w:rPr>
+          <w:rFonts w:ascii="Helvetica" w:eastAsia="Times New Roman" w:hAnsi="Helvetica" w:cs="Times New Roman"/>
+          <w:color w:val="000000" w:themeColor="text1"/>
+          <w:szCs w:val="20"/>
+        </w:rPr>
+      </w:pPr>
+      <w:r>
+        <w:rPr>
+          <w:rFonts w:ascii="Helvetica" w:eastAsia="Times New Roman" w:hAnsi="Helvetica" w:cs="Times New Roman"/>
+          <w:color w:val="000000" w:themeColor="text1"/>
+          <w:szCs w:val="20"/>
+        </w:rPr>
+        <w:t>Relation:     compiled-</w:t>
+      </w:r>
+      <w:proofErr w:type="gramStart"/>
+      <w:r>
+        <w:rPr>
+          <w:rFonts w:ascii="Helvetica" w:eastAsia="Times New Roman" w:hAnsi="Helvetica" w:cs="Times New Roman"/>
+          <w:color w:val="000000" w:themeColor="text1"/>
+          <w:szCs w:val="20"/>
+        </w:rPr>
+        <w:t>weka.filters</w:t>
+      </w:r>
+      <w:proofErr w:type="gramEnd"/>
+      <w:r>
+        <w:rPr>
+          <w:rFonts w:ascii="Helvetica" w:eastAsia="Times New Roman" w:hAnsi="Helvetica" w:cs="Times New Roman"/>
+          <w:color w:val="000000" w:themeColor="text1"/>
+          <w:szCs w:val="20"/>
+        </w:rPr>
+        <w:t>.supervised.instance.ClassBalancer-num-intervals10</w:t>
+      </w:r>
+    </w:p>
+    <w:p>
+      <w:pPr>
+        <w:shd w:val="clear" w:color="auto" w:fill="FFFFFF"/>
+        <w:ind w:firstLine="720"/>
+        <w:rPr>
+          <w:rFonts w:ascii="Helvetica" w:eastAsia="Times New Roman" w:hAnsi="Helvetica" w:cs="Times New Roman"/>
+          <w:color w:val="000000" w:themeColor="text1"/>
+          <w:szCs w:val="20"/>
+        </w:rPr>
+      </w:pPr>
+    </w:p>
+    <w:p>
+      <w:pPr>
+        <w:shd w:val="clear" w:color="auto" w:fill="FFFFFF"/>
+        <w:ind w:firstLine="720"/>
+        <w:rPr>
+          <w:rFonts w:ascii="Helvetica" w:eastAsia="Times New Roman" w:hAnsi="Helvetica" w:cs="Times New Roman"/>
+          <w:color w:val="000000" w:themeColor="text1"/>
+          <w:szCs w:val="20"/>
+        </w:rPr>
+      </w:pPr>
+      <w:r>
+        <w:rPr>
+          <w:rFonts w:ascii="Helvetica" w:eastAsia="Times New Roman" w:hAnsi="Helvetica" w:cs="Times New Roman"/>
+          <w:color w:val="000000" w:themeColor="text1"/>
+          <w:szCs w:val="20"/>
+        </w:rPr>
+        <w:t xml:space="preserve">=== Detailed Accuracy </w:t>
+      </w:r>
+      <w:proofErr w:type="gramStart"/>
+      <w:r>
+        <w:rPr>
+          <w:rFonts w:ascii="Helvetica" w:eastAsia="Times New Roman" w:hAnsi="Helvetica" w:cs="Times New Roman"/>
+          <w:color w:val="000000" w:themeColor="text1"/>
+          <w:szCs w:val="20"/>
+        </w:rPr>
+        <w:t>By</w:t>
+      </w:r>
+      <w:proofErr w:type="gramEnd"/>
+      <w:r>
+        <w:rPr>
+          <w:rFonts w:ascii="Helvetica" w:eastAsia="Times New Roman" w:hAnsi="Helvetica" w:cs="Times New Roman"/>
+          <w:color w:val="000000" w:themeColor="text1"/>
+          <w:szCs w:val="20"/>
+        </w:rPr>
+        <w:t xml:space="preserve"> Class ===</w:t>
+      </w:r>
+    </w:p>
+    <w:p>
+      <w:pPr>
+        <w:shd w:val="clear" w:color="auto" w:fill="FFFFFF"/>
+        <w:ind w:firstLine="720"/>
+        <w:rPr>
+          <w:rFonts w:ascii="Helvetica" w:eastAsia="Times New Roman" w:hAnsi="Helvetica" w:cs="Times New Roman"/>
+          <w:color w:val="000000" w:themeColor="text1"/>
+          <w:szCs w:val="20"/>
+        </w:rPr>
+      </w:pPr>
+    </w:p>
+    <w:p>
+      <w:pPr>
+        <w:shd w:val="clear" w:color="auto" w:fill="FFFFFF"/>
+        <w:ind w:firstLine="720"/>
+        <w:rPr>
+          <w:rFonts w:ascii="Helvetica" w:eastAsia="Times New Roman" w:hAnsi="Helvetica" w:cs="Times New Roman"/>
+          <w:color w:val="000000" w:themeColor="text1"/>
+          <w:szCs w:val="20"/>
+        </w:rPr>
+      </w:pPr>
+      <w:r>
+        <w:rPr>
+          <w:rFonts w:ascii="Helvetica" w:eastAsia="Times New Roman" w:hAnsi="Helvetica" w:cs="Times New Roman"/>
+          <w:color w:val="000000" w:themeColor="text1"/>
+          <w:szCs w:val="20"/>
+        </w:rPr>
+        <w:t xml:space="preserve">                 TP </w:t>
+      </w:r>
+      <w:proofErr w:type="gramStart"/>
+      <w:r>
+        <w:rPr>
+          <w:rFonts w:ascii="Helvetica" w:eastAsia="Times New Roman" w:hAnsi="Helvetica" w:cs="Times New Roman"/>
+          <w:color w:val="000000" w:themeColor="text1"/>
+          <w:szCs w:val="20"/>
+        </w:rPr>
+        <w:t>Rate  FP</w:t>
+      </w:r>
+      <w:proofErr w:type="gramEnd"/>
+      <w:r>
+        <w:rPr>
+          <w:rFonts w:ascii="Helvetica" w:eastAsia="Times New Roman" w:hAnsi="Helvetica" w:cs="Times New Roman"/>
+          <w:color w:val="000000" w:themeColor="text1"/>
+          <w:szCs w:val="20"/>
+        </w:rPr>
+        <w:t xml:space="preserve"> Rate  Precision  Recall   F-Measure  MCC      ROC Area  PRC Area  Class</w:t>
+      </w:r>
+    </w:p>
+    <w:p>
+      <w:pPr>
+        <w:shd w:val="clear" w:color="auto" w:fill="FFFFFF"/>
+        <w:ind w:firstLine="720"/>
+        <w:rPr>
+          <w:rFonts w:ascii="Helvetica" w:eastAsia="Times New Roman" w:hAnsi="Helvetica" w:cs="Times New Roman"/>
+          <w:color w:val="000000" w:themeColor="text1"/>
+          <w:szCs w:val="20"/>
+        </w:rPr>
+      </w:pPr>
+      <w:r>
+        <w:rPr>
+          <w:rFonts w:ascii="Helvetica" w:eastAsia="Times New Roman" w:hAnsi="Helvetica" w:cs="Times New Roman"/>
+          <w:color w:val="000000" w:themeColor="text1"/>
+          <w:szCs w:val="20"/>
+        </w:rPr>
+        <w:t xml:space="preserve">                 0.793    0.242    0.766      0.793    0.779      0.551    0.855     0.843     P</w:t>
+      </w:r>
+    </w:p>
+    <w:p>
+      <w:pPr>
+        <w:shd w:val="clear" w:color="auto" w:fill="FFFFFF"/>
+        <w:ind w:firstLine="720"/>
+        <w:rPr>
+          <w:rFonts w:ascii="Helvetica" w:eastAsia="Times New Roman" w:hAnsi="Helvetica" w:cs="Times New Roman"/>
+          <w:color w:val="000000" w:themeColor="text1"/>
+          <w:szCs w:val="20"/>
+        </w:rPr>
+      </w:pPr>
+      <w:r>
+        <w:rPr>
+          <w:rFonts w:ascii="Helvetica" w:eastAsia="Times New Roman" w:hAnsi="Helvetica" w:cs="Times New Roman"/>
+          <w:color w:val="000000" w:themeColor="text1"/>
+          <w:szCs w:val="20"/>
+        </w:rPr>
+        <w:t xml:space="preserve">                 0.758    0.207    0.785      0.758    0.771      0.551    0.855     0.859     E</w:t>
+      </w:r>
+    </w:p>
+    <w:p>
+      <w:pPr>
+        <w:shd w:val="clear" w:color="auto" w:fill="FFFFFF"/>
+        <w:ind w:firstLine="720"/>
+        <w:rPr>
+          <w:rFonts w:ascii="Helvetica" w:eastAsia="Times New Roman" w:hAnsi="Helvetica" w:cs="Times New Roman"/>
+          <w:color w:val="000000" w:themeColor="text1"/>
+          <w:szCs w:val="20"/>
+        </w:rPr>
+      </w:pPr>
+      <w:r>
+        <w:rPr>
+          <w:rFonts w:ascii="Helvetica" w:eastAsia="Times New Roman" w:hAnsi="Helvetica" w:cs="Times New Roman"/>
+          <w:color w:val="000000" w:themeColor="text1"/>
+          <w:szCs w:val="20"/>
+        </w:rPr>
+        <w:t xml:space="preserve">Weighted Avg.    0.775    0.225    0.776      0.775    0.775      0.551    0.855     0.851     </w:t>
+      </w:r>
+    </w:p>
+    <w:p>
+      <w:pPr>
+        <w:shd w:val="clear" w:color="auto" w:fill="FFFFFF"/>
+        <w:ind w:firstLine="720"/>
+        <w:rPr>
+          <w:rFonts w:ascii="Helvetica" w:eastAsia="Times New Roman" w:hAnsi="Helvetica" w:cs="Times New Roman"/>
+          <w:color w:val="000000" w:themeColor="text1"/>
+          <w:szCs w:val="20"/>
+        </w:rPr>
+      </w:pPr>
+    </w:p>
+    <w:p>
+      <w:pPr>
+        <w:shd w:val="clear" w:color="auto" w:fill="FFFFFF"/>
+        <w:ind w:firstLine="720"/>
+        <w:rPr>
+          <w:rFonts w:ascii="Helvetica" w:eastAsia="Times New Roman" w:hAnsi="Helvetica" w:cs="Times New Roman"/>
+          <w:color w:val="000000" w:themeColor="text1"/>
+          <w:szCs w:val="20"/>
+        </w:rPr>
+      </w:pPr>
+      <w:r>
+        <w:rPr>
+          <w:rFonts w:ascii="Helvetica" w:eastAsia="Times New Roman" w:hAnsi="Helvetica" w:cs="Times New Roman"/>
+          <w:color w:val="000000" w:themeColor="text1"/>
+          <w:szCs w:val="20"/>
+        </w:rPr>
+        <w:t>=== Confusion Matrix ===</w:t>
+      </w:r>
+    </w:p>
+    <w:p>
+      <w:pPr>
+        <w:shd w:val="clear" w:color="auto" w:fill="FFFFFF"/>
+        <w:ind w:firstLine="720"/>
+        <w:rPr>
+          <w:rFonts w:ascii="Helvetica" w:eastAsia="Times New Roman" w:hAnsi="Helvetica" w:cs="Times New Roman"/>
+          <w:color w:val="000000" w:themeColor="text1"/>
+          <w:szCs w:val="20"/>
+        </w:rPr>
+      </w:pPr>
+    </w:p>
+    <w:p>
+      <w:pPr>
+        <w:shd w:val="clear" w:color="auto" w:fill="FFFFFF"/>
+        <w:ind w:firstLine="720"/>
+        <w:rPr>
+          <w:rFonts w:ascii="Helvetica" w:eastAsia="Times New Roman" w:hAnsi="Helvetica" w:cs="Times New Roman"/>
+          <w:color w:val="000000" w:themeColor="text1"/>
+          <w:szCs w:val="20"/>
+        </w:rPr>
+      </w:pPr>
+      <w:r>
+        <w:rPr>
+          <w:rFonts w:ascii="Helvetica" w:eastAsia="Times New Roman" w:hAnsi="Helvetica" w:cs="Times New Roman"/>
+          <w:color w:val="000000" w:themeColor="text1"/>
+          <w:szCs w:val="20"/>
+        </w:rPr>
+        <w:t xml:space="preserve">     a        b      &lt;-- classified as</w:t>
+      </w:r>
+    </w:p>
+    <w:p>
+      <w:pPr>
+        <w:shd w:val="clear" w:color="auto" w:fill="FFFFFF"/>
+        <w:ind w:firstLine="720"/>
+        <w:rPr>
+          <w:rFonts w:ascii="Helvetica" w:eastAsia="Times New Roman" w:hAnsi="Helvetica" w:cs="Times New Roman"/>
+          <w:color w:val="000000" w:themeColor="text1"/>
+          <w:szCs w:val="20"/>
+        </w:rPr>
+      </w:pPr>
+      <w:r>
+        <w:rPr>
+          <w:rFonts w:ascii="Helvetica" w:eastAsia="Times New Roman" w:hAnsi="Helvetica" w:cs="Times New Roman"/>
+          <w:color w:val="000000" w:themeColor="text1"/>
+          <w:szCs w:val="20"/>
+        </w:rPr>
+        <w:t xml:space="preserve"> 60204.66 15717.34 |        a = P</w:t>
+      </w:r>
+    </w:p>
+    <w:p>
+      <w:pPr>
+        <w:shd w:val="clear" w:color="auto" w:fill="FFFFFF"/>
+        <w:ind w:firstLine="720"/>
+        <w:rPr>
+          <w:rFonts w:ascii="Helvetica" w:eastAsia="Times New Roman" w:hAnsi="Helvetica" w:cs="Times New Roman"/>
+          <w:color w:val="000000" w:themeColor="text1"/>
+          <w:szCs w:val="20"/>
+        </w:rPr>
+      </w:pPr>
+      <w:r>
+        <w:rPr>
+          <w:rFonts w:ascii="Helvetica" w:eastAsia="Times New Roman" w:hAnsi="Helvetica" w:cs="Times New Roman"/>
+          <w:color w:val="000000" w:themeColor="text1"/>
+          <w:szCs w:val="20"/>
+        </w:rPr>
+        <w:t xml:space="preserve"> 18386.14 57535.86 |        b = E</w:t>
+      </w:r>
+    </w:p>
+    <w:p>
+      <w:pPr>
+        <w:shd w:val="clear" w:color="auto" w:fill="FFFFFF"/>
+        <w:ind w:firstLine="720"/>
+        <w:rPr>
+          <w:rFonts w:ascii="Helvetica" w:eastAsia="Times New Roman" w:hAnsi="Helvetica" w:cs="Times New Roman"/>
+          <w:color w:val="000000" w:themeColor="text1"/>
+          <w:szCs w:val="20"/>
+        </w:rPr>
+      </w:pPr>
+    </w:p>
+    <w:p>
+      <w:pPr>
+        <w:shd w:val="clear" w:color="auto" w:fill="FFFFFF"/>
+        <w:ind w:firstLine="720"/>
+        <w:rPr>
+          <w:rFonts w:ascii="Helvetica" w:eastAsia="Times New Roman" w:hAnsi="Helvetica" w:cs="Times New Roman"/>
+          <w:b/>
+          <w:color w:val="000000" w:themeColor="text1"/>
+          <w:szCs w:val="20"/>
+          <w:u w:val="single"/>
+        </w:rPr>
+      </w:pPr>
+      <w:r>
+        <w:rPr>
+          <w:rFonts w:ascii="Helvetica" w:eastAsia="Times New Roman" w:hAnsi="Helvetica" w:cs="Times New Roman"/>
+          <w:b/>
+          <w:color w:val="000000" w:themeColor="text1"/>
+          <w:szCs w:val="20"/>
+          <w:u w:val="single"/>
+        </w:rPr>
+        <w:t>################################################################</w:t>
+      </w:r>
+    </w:p>
+    <w:p>
+      <w:pPr>
+        <w:shd w:val="clear" w:color="auto" w:fill="FFFFFF"/>
+        <w:ind w:firstLine="720"/>
+        <w:rPr>
+          <w:rFonts w:ascii="Helvetica" w:eastAsia="Times New Roman" w:hAnsi="Helvetica" w:cs="Times New Roman"/>
+          <w:color w:val="000000" w:themeColor="text1"/>
+          <w:szCs w:val="20"/>
+        </w:rPr>
+      </w:pPr>
+    </w:p>
+    <w:p>
+      <w:pPr>
+        <w:shd w:val="clear" w:color="auto" w:fill="FFFFFF"/>
+        <w:ind w:firstLine="720"/>
+        <w:rPr>
+          <w:rFonts w:ascii="Helvetica" w:eastAsia="Times New Roman" w:hAnsi="Helvetica" w:cs="Times New Roman"/>
+          <w:color w:val="000000" w:themeColor="text1"/>
+          <w:szCs w:val="20"/>
+        </w:rPr>
+      </w:pPr>
+    </w:p>
+    <w:p>
+      <w:pPr>
+        <w:shd w:val="clear" w:color="auto" w:fill="FFFFFF"/>
+        <w:ind w:firstLine="720"/>
+        <w:rPr>
+          <w:rFonts w:ascii="Helvetica" w:eastAsia="Times New Roman" w:hAnsi="Helvetica" w:cs="Times New Roman"/>
+          <w:color w:val="000000" w:themeColor="text1"/>
+          <w:szCs w:val="20"/>
+        </w:rPr>
+      </w:pPr>
+      <w:r>
+        <w:rPr>
+          <w:rFonts w:ascii="Helvetica" w:eastAsia="Times New Roman" w:hAnsi="Helvetica" w:cs="Times New Roman"/>
+          <w:color w:val="000000" w:themeColor="text1"/>
+          <w:szCs w:val="20"/>
+        </w:rPr>
+        <w:t>=== Run information ===</w:t>
+      </w:r>
+    </w:p>
+    <w:p>
+      <w:pPr>
+        <w:shd w:val="clear" w:color="auto" w:fill="FFFFFF"/>
+        <w:ind w:firstLine="720"/>
+        <w:rPr>
+          <w:rFonts w:ascii="Helvetica" w:eastAsia="Times New Roman" w:hAnsi="Helvetica" w:cs="Times New Roman"/>
+          <w:color w:val="000000" w:themeColor="text1"/>
+          <w:szCs w:val="20"/>
+        </w:rPr>
+      </w:pPr>
+    </w:p>
+    <w:p>
+      <w:pPr>
+        <w:shd w:val="clear" w:color="auto" w:fill="FFFFFF"/>
+        <w:ind w:firstLine="720"/>
+        <w:rPr>
+          <w:rFonts w:ascii="Helvetica" w:eastAsia="Times New Roman" w:hAnsi="Helvetica" w:cs="Times New Roman"/>
+          <w:color w:val="000000" w:themeColor="text1"/>
+          <w:szCs w:val="20"/>
+        </w:rPr>
+      </w:pPr>
+      <w:r>
+        <w:rPr>
+          <w:rFonts w:ascii="Helvetica" w:eastAsia="Times New Roman" w:hAnsi="Helvetica" w:cs="Times New Roman"/>
+          <w:color w:val="000000" w:themeColor="text1"/>
+          <w:szCs w:val="20"/>
+        </w:rPr>
+        <w:t xml:space="preserve">Scheme:       </w:t>
+      </w:r>
+      <w:proofErr w:type="spellStart"/>
+      <w:proofErr w:type="gramStart"/>
+      <w:r>
+        <w:rPr>
+          <w:rFonts w:ascii="Helvetica" w:eastAsia="Times New Roman" w:hAnsi="Helvetica" w:cs="Times New Roman"/>
+          <w:color w:val="000000" w:themeColor="text1"/>
+          <w:szCs w:val="20"/>
+        </w:rPr>
+        <w:t>weka.classifiers</w:t>
+      </w:r>
+      <w:proofErr w:type="gramEnd"/>
+      <w:r>
+        <w:rPr>
+          <w:rFonts w:ascii="Helvetica" w:eastAsia="Times New Roman" w:hAnsi="Helvetica" w:cs="Times New Roman"/>
+          <w:color w:val="000000" w:themeColor="text1"/>
+          <w:szCs w:val="20"/>
+        </w:rPr>
+        <w:t>.functions.MultilayerPerceptron</w:t>
+      </w:r>
+      <w:proofErr w:type="spellEnd"/>
+      <w:r>
+        <w:rPr>
+          <w:rFonts w:ascii="Helvetica" w:eastAsia="Times New Roman" w:hAnsi="Helvetica" w:cs="Times New Roman"/>
+          <w:color w:val="000000" w:themeColor="text1"/>
+          <w:szCs w:val="20"/>
+        </w:rPr>
+        <w:t xml:space="preserve"> -L 0.3 -M 0.2 -N 100 -V 0 -S 0 -E 20 -H a -R</w:t>
+      </w:r>
+    </w:p>
+    <w:p>
+      <w:pPr>
+        <w:shd w:val="clear" w:color="auto" w:fill="FFFFFF"/>
+        <w:ind w:firstLine="720"/>
+        <w:rPr>
+          <w:rFonts w:ascii="Helvetica" w:eastAsia="Times New Roman" w:hAnsi="Helvetica" w:cs="Times New Roman"/>
+          <w:color w:val="000000" w:themeColor="text1"/>
+          <w:szCs w:val="20"/>
+        </w:rPr>
+      </w:pPr>
+      <w:r>
+        <w:rPr>
+          <w:rFonts w:ascii="Helvetica" w:eastAsia="Times New Roman" w:hAnsi="Helvetica" w:cs="Times New Roman"/>
+          <w:color w:val="000000" w:themeColor="text1"/>
+          <w:szCs w:val="20"/>
+        </w:rPr>
+        <w:t>Relation:     compiled-</w:t>
+      </w:r>
+      <w:proofErr w:type="gramStart"/>
+      <w:r>
+        <w:rPr>
+          <w:rFonts w:ascii="Helvetica" w:eastAsia="Times New Roman" w:hAnsi="Helvetica" w:cs="Times New Roman"/>
+          <w:color w:val="000000" w:themeColor="text1"/>
+          <w:szCs w:val="20"/>
+        </w:rPr>
+        <w:t>weka.filters</w:t>
+      </w:r>
+      <w:proofErr w:type="gramEnd"/>
+      <w:r>
+        <w:rPr>
+          <w:rFonts w:ascii="Helvetica" w:eastAsia="Times New Roman" w:hAnsi="Helvetica" w:cs="Times New Roman"/>
+          <w:color w:val="000000" w:themeColor="text1"/>
+          <w:szCs w:val="20"/>
+        </w:rPr>
+        <w:t>.supervised.instance.ClassBalancer-num-intervals10</w:t>
+      </w:r>
+    </w:p>
+    <w:p>
+      <w:pPr>
+        <w:shd w:val="clear" w:color="auto" w:fill="FFFFFF"/>
+        <w:ind w:firstLine="720"/>
+        <w:rPr>
+          <w:rFonts w:ascii="Helvetica" w:eastAsia="Times New Roman" w:hAnsi="Helvetica" w:cs="Times New Roman"/>
+          <w:color w:val="000000" w:themeColor="text1"/>
+          <w:szCs w:val="20"/>
+        </w:rPr>
+      </w:pPr>
+    </w:p>
+    <w:p>
+      <w:pPr>
+        <w:shd w:val="clear" w:color="auto" w:fill="FFFFFF"/>
+        <w:ind w:firstLine="720"/>
+        <w:rPr>
+          <w:rFonts w:ascii="Helvetica" w:eastAsia="Times New Roman" w:hAnsi="Helvetica" w:cs="Times New Roman"/>
+          <w:color w:val="000000" w:themeColor="text1"/>
+          <w:szCs w:val="20"/>
+        </w:rPr>
+      </w:pPr>
+    </w:p>
+    <w:p>
+      <w:pPr>
+        <w:shd w:val="clear" w:color="auto" w:fill="FFFFFF"/>
+        <w:ind w:firstLine="720"/>
+        <w:rPr>
+          <w:rFonts w:ascii="Helvetica" w:eastAsia="Times New Roman" w:hAnsi="Helvetica" w:cs="Times New Roman"/>
+          <w:color w:val="000000" w:themeColor="text1"/>
+          <w:szCs w:val="20"/>
+        </w:rPr>
+      </w:pPr>
+    </w:p>
+    <w:p>
+      <w:pPr>
+        <w:shd w:val="clear" w:color="auto" w:fill="FFFFFF"/>
+        <w:ind w:firstLine="720"/>
+        <w:rPr>
+          <w:rFonts w:ascii="Helvetica" w:eastAsia="Times New Roman" w:hAnsi="Helvetica" w:cs="Times New Roman"/>
+          <w:color w:val="000000" w:themeColor="text1"/>
+          <w:szCs w:val="20"/>
+        </w:rPr>
+      </w:pPr>
+      <w:r>
+        <w:rPr>
+          <w:rFonts w:ascii="Helvetica" w:eastAsia="Times New Roman" w:hAnsi="Helvetica" w:cs="Times New Roman"/>
+          <w:color w:val="000000" w:themeColor="text1"/>
+          <w:szCs w:val="20"/>
+        </w:rPr>
+        <w:t>=== Stratified cross-validation ===</w:t>
+      </w:r>
+    </w:p>
+    <w:p>
+      <w:pPr>
+        <w:shd w:val="clear" w:color="auto" w:fill="FFFFFF"/>
+        <w:ind w:firstLine="720"/>
+        <w:rPr>
+          <w:rFonts w:ascii="Helvetica" w:eastAsia="Times New Roman" w:hAnsi="Helvetica" w:cs="Times New Roman"/>
+          <w:color w:val="000000" w:themeColor="text1"/>
+          <w:szCs w:val="20"/>
+        </w:rPr>
+      </w:pPr>
+      <w:r>
+        <w:rPr>
+          <w:rFonts w:ascii="Helvetica" w:eastAsia="Times New Roman" w:hAnsi="Helvetica" w:cs="Times New Roman"/>
+          <w:color w:val="000000" w:themeColor="text1"/>
+          <w:szCs w:val="20"/>
+        </w:rPr>
+        <w:t>=== Summary ===</w:t>
+      </w:r>
+    </w:p>
+    <w:p>
+      <w:pPr>
+        <w:shd w:val="clear" w:color="auto" w:fill="FFFFFF"/>
+        <w:ind w:firstLine="720"/>
+        <w:rPr>
+          <w:rFonts w:ascii="Helvetica" w:eastAsia="Times New Roman" w:hAnsi="Helvetica" w:cs="Times New Roman"/>
+          <w:color w:val="000000" w:themeColor="text1"/>
+          <w:szCs w:val="20"/>
+        </w:rPr>
+      </w:pPr>
+    </w:p>
+    <w:p>
+      <w:pPr>
+        <w:shd w:val="clear" w:color="auto" w:fill="FFFFFF"/>
+        <w:ind w:firstLine="720"/>
+        <w:rPr>
+          <w:rFonts w:ascii="Helvetica" w:eastAsia="Times New Roman" w:hAnsi="Helvetica" w:cs="Times New Roman"/>
+          <w:color w:val="000000" w:themeColor="text1"/>
+          <w:szCs w:val="20"/>
+        </w:rPr>
+      </w:pPr>
+      <w:r>
+        <w:rPr>
+          <w:rFonts w:ascii="Helvetica" w:eastAsia="Times New Roman" w:hAnsi="Helvetica" w:cs="Times New Roman"/>
+          <w:color w:val="000000" w:themeColor="text1"/>
+          <w:szCs w:val="20"/>
+        </w:rPr>
+        <w:t>Correctly Classified Instances      126141.2437          83.0729 %</w:t>
+      </w:r>
+    </w:p>
+    <w:p>
+      <w:pPr>
+        <w:shd w:val="clear" w:color="auto" w:fill="FFFFFF"/>
+        <w:ind w:firstLine="720"/>
+        <w:rPr>
+          <w:rFonts w:ascii="Helvetica" w:eastAsia="Times New Roman" w:hAnsi="Helvetica" w:cs="Times New Roman"/>
+          <w:color w:val="000000" w:themeColor="text1"/>
+          <w:szCs w:val="20"/>
+        </w:rPr>
+      </w:pPr>
+      <w:r>
+        <w:rPr>
+          <w:rFonts w:ascii="Helvetica" w:eastAsia="Times New Roman" w:hAnsi="Helvetica" w:cs="Times New Roman"/>
+          <w:color w:val="000000" w:themeColor="text1"/>
+          <w:szCs w:val="20"/>
+        </w:rPr>
+        <w:t>Incorrectly Classified Instances     25702.7563          16.9271 %</w:t>
+      </w:r>
+    </w:p>
+    <w:p>
+      <w:pPr>
+        <w:shd w:val="clear" w:color="auto" w:fill="FFFFFF"/>
+        <w:ind w:firstLine="720"/>
+        <w:rPr>
+          <w:rFonts w:ascii="Helvetica" w:eastAsia="Times New Roman" w:hAnsi="Helvetica" w:cs="Times New Roman"/>
+          <w:color w:val="000000" w:themeColor="text1"/>
+          <w:szCs w:val="20"/>
+        </w:rPr>
+      </w:pPr>
+      <w:r>
+        <w:rPr>
+          <w:rFonts w:ascii="Helvetica" w:eastAsia="Times New Roman" w:hAnsi="Helvetica" w:cs="Times New Roman"/>
+          <w:color w:val="000000" w:themeColor="text1"/>
+          <w:szCs w:val="20"/>
+        </w:rPr>
+        <w:t>Kappa statistic                          0.6615</w:t>
+      </w:r>
+    </w:p>
+    <w:p>
+      <w:pPr>
+        <w:shd w:val="clear" w:color="auto" w:fill="FFFFFF"/>
+        <w:ind w:firstLine="720"/>
+        <w:rPr>
+          <w:rFonts w:ascii="Helvetica" w:eastAsia="Times New Roman" w:hAnsi="Helvetica" w:cs="Times New Roman"/>
+          <w:color w:val="000000" w:themeColor="text1"/>
+          <w:szCs w:val="20"/>
+        </w:rPr>
+      </w:pPr>
+      <w:r>
+        <w:rPr>
+          <w:rFonts w:ascii="Helvetica" w:eastAsia="Times New Roman" w:hAnsi="Helvetica" w:cs="Times New Roman"/>
+          <w:color w:val="000000" w:themeColor="text1"/>
+          <w:szCs w:val="20"/>
+        </w:rPr>
+        <w:t>Mean absolute error                      0.2233</w:t>
+      </w:r>
+    </w:p>
+    <w:p>
+      <w:pPr>
+        <w:shd w:val="clear" w:color="auto" w:fill="FFFFFF"/>
+        <w:ind w:firstLine="720"/>
+        <w:rPr>
+          <w:rFonts w:ascii="Helvetica" w:eastAsia="Times New Roman" w:hAnsi="Helvetica" w:cs="Times New Roman"/>
+          <w:color w:val="000000" w:themeColor="text1"/>
+          <w:szCs w:val="20"/>
+        </w:rPr>
+      </w:pPr>
+      <w:r>
+        <w:rPr>
+          <w:rFonts w:ascii="Helvetica" w:eastAsia="Times New Roman" w:hAnsi="Helvetica" w:cs="Times New Roman"/>
+          <w:color w:val="000000" w:themeColor="text1"/>
+          <w:szCs w:val="20"/>
+        </w:rPr>
+        <w:t>Root mean squared error                  0.3545</w:t>
+      </w:r>
+    </w:p>
+    <w:p>
+      <w:pPr>
+        <w:shd w:val="clear" w:color="auto" w:fill="FFFFFF"/>
+        <w:ind w:firstLine="720"/>
+        <w:rPr>
+          <w:rFonts w:ascii="Helvetica" w:eastAsia="Times New Roman" w:hAnsi="Helvetica" w:cs="Times New Roman"/>
+          <w:color w:val="000000" w:themeColor="text1"/>
+          <w:szCs w:val="20"/>
+        </w:rPr>
+      </w:pPr>
+      <w:r>
+        <w:rPr>
+          <w:rFonts w:ascii="Helvetica" w:eastAsia="Times New Roman" w:hAnsi="Helvetica" w:cs="Times New Roman"/>
+          <w:color w:val="000000" w:themeColor="text1"/>
+          <w:szCs w:val="20"/>
+        </w:rPr>
+        <w:t xml:space="preserve">Relative absolute error                 </w:t>
+      </w:r>
+      <w:proofErr w:type="gramStart"/>
+      <w:r>
+        <w:rPr>
+          <w:rFonts w:ascii="Helvetica" w:eastAsia="Times New Roman" w:hAnsi="Helvetica" w:cs="Times New Roman"/>
+          <w:color w:val="000000" w:themeColor="text1"/>
+          <w:szCs w:val="20"/>
+        </w:rPr>
+        <w:t>44.657  %</w:t>
+      </w:r>
+      <w:proofErr w:type="gramEnd"/>
+    </w:p>
+    <w:p>
+      <w:pPr>
+        <w:shd w:val="clear" w:color="auto" w:fill="FFFFFF"/>
+        <w:ind w:firstLine="720"/>
+        <w:rPr>
+          <w:rFonts w:ascii="Helvetica" w:eastAsia="Times New Roman" w:hAnsi="Helvetica" w:cs="Times New Roman"/>
+          <w:color w:val="000000" w:themeColor="text1"/>
+          <w:szCs w:val="20"/>
+        </w:rPr>
+      </w:pPr>
+      <w:r>
+        <w:rPr>
+          <w:rFonts w:ascii="Helvetica" w:eastAsia="Times New Roman" w:hAnsi="Helvetica" w:cs="Times New Roman"/>
+          <w:color w:val="000000" w:themeColor="text1"/>
+          <w:szCs w:val="20"/>
+        </w:rPr>
+        <w:t>Root relative squared error             70.8983 %</w:t>
+      </w:r>
+    </w:p>
+    <w:p>
+      <w:pPr>
+        <w:shd w:val="clear" w:color="auto" w:fill="FFFFFF"/>
+        <w:ind w:firstLine="720"/>
+        <w:rPr>
+          <w:rFonts w:ascii="Helvetica" w:eastAsia="Times New Roman" w:hAnsi="Helvetica" w:cs="Times New Roman"/>
+          <w:color w:val="000000" w:themeColor="text1"/>
+          <w:szCs w:val="20"/>
+        </w:rPr>
+      </w:pPr>
+      <w:r>
+        <w:rPr>
+          <w:rFonts w:ascii="Helvetica" w:eastAsia="Times New Roman" w:hAnsi="Helvetica" w:cs="Times New Roman"/>
+          <w:color w:val="000000" w:themeColor="text1"/>
+          <w:szCs w:val="20"/>
+        </w:rPr>
+        <w:t xml:space="preserve">Total Number of Instances           151844     </w:t>
+      </w:r>
+    </w:p>
+    <w:p>
+      <w:pPr>
+        <w:shd w:val="clear" w:color="auto" w:fill="FFFFFF"/>
+        <w:ind w:firstLine="720"/>
+        <w:rPr>
+          <w:rFonts w:ascii="Helvetica" w:eastAsia="Times New Roman" w:hAnsi="Helvetica" w:cs="Times New Roman"/>
+          <w:color w:val="000000" w:themeColor="text1"/>
+          <w:szCs w:val="20"/>
+        </w:rPr>
+      </w:pPr>
+    </w:p>
+    <w:p>
+      <w:pPr>
+        <w:shd w:val="clear" w:color="auto" w:fill="FFFFFF"/>
+        <w:ind w:firstLine="720"/>
+        <w:rPr>
+          <w:rFonts w:ascii="Helvetica" w:eastAsia="Times New Roman" w:hAnsi="Helvetica" w:cs="Times New Roman"/>
+          <w:color w:val="000000" w:themeColor="text1"/>
+          <w:szCs w:val="20"/>
+        </w:rPr>
+      </w:pPr>
+      <w:r>
+        <w:rPr>
+          <w:rFonts w:ascii="Helvetica" w:eastAsia="Times New Roman" w:hAnsi="Helvetica" w:cs="Times New Roman"/>
+          <w:color w:val="000000" w:themeColor="text1"/>
+          <w:szCs w:val="20"/>
+        </w:rPr>
+        <w:t xml:space="preserve">=== Detailed Accuracy </w:t>
+      </w:r>
+      <w:proofErr w:type="gramStart"/>
+      <w:r>
+        <w:rPr>
+          <w:rFonts w:ascii="Helvetica" w:eastAsia="Times New Roman" w:hAnsi="Helvetica" w:cs="Times New Roman"/>
+          <w:color w:val="000000" w:themeColor="text1"/>
+          <w:szCs w:val="20"/>
+        </w:rPr>
+        <w:t>By</w:t>
+      </w:r>
+      <w:proofErr w:type="gramEnd"/>
+      <w:r>
+        <w:rPr>
+          <w:rFonts w:ascii="Helvetica" w:eastAsia="Times New Roman" w:hAnsi="Helvetica" w:cs="Times New Roman"/>
+          <w:color w:val="000000" w:themeColor="text1"/>
+          <w:szCs w:val="20"/>
+        </w:rPr>
+        <w:t xml:space="preserve"> Class ===</w:t>
+      </w:r>
+    </w:p>
+    <w:p>
+      <w:pPr>
+        <w:shd w:val="clear" w:color="auto" w:fill="FFFFFF"/>
+        <w:ind w:firstLine="720"/>
+        <w:rPr>
+          <w:rFonts w:ascii="Helvetica" w:eastAsia="Times New Roman" w:hAnsi="Helvetica" w:cs="Times New Roman"/>
+          <w:color w:val="000000" w:themeColor="text1"/>
+          <w:szCs w:val="20"/>
+        </w:rPr>
+      </w:pPr>
+    </w:p>
+    <w:p>
+      <w:pPr>
+        <w:shd w:val="clear" w:color="auto" w:fill="FFFFFF"/>
+        <w:ind w:firstLine="720"/>
+        <w:rPr>
+          <w:rFonts w:ascii="Helvetica" w:eastAsia="Times New Roman" w:hAnsi="Helvetica" w:cs="Times New Roman"/>
+          <w:color w:val="000000" w:themeColor="text1"/>
+          <w:szCs w:val="20"/>
+        </w:rPr>
+      </w:pPr>
+      <w:r>
+        <w:rPr>
+          <w:rFonts w:ascii="Helvetica" w:eastAsia="Times New Roman" w:hAnsi="Helvetica" w:cs="Times New Roman"/>
+          <w:color w:val="000000" w:themeColor="text1"/>
+          <w:szCs w:val="20"/>
+        </w:rPr>
+        <w:t xml:space="preserve">                 TP </w:t>
+      </w:r>
+      <w:proofErr w:type="gramStart"/>
+      <w:r>
+        <w:rPr>
+          <w:rFonts w:ascii="Helvetica" w:eastAsia="Times New Roman" w:hAnsi="Helvetica" w:cs="Times New Roman"/>
+          <w:color w:val="000000" w:themeColor="text1"/>
+          <w:szCs w:val="20"/>
+        </w:rPr>
+        <w:t>Rate  FP</w:t>
+      </w:r>
+      <w:proofErr w:type="gramEnd"/>
+      <w:r>
+        <w:rPr>
+          <w:rFonts w:ascii="Helvetica" w:eastAsia="Times New Roman" w:hAnsi="Helvetica" w:cs="Times New Roman"/>
+          <w:color w:val="000000" w:themeColor="text1"/>
+          <w:szCs w:val="20"/>
+        </w:rPr>
+        <w:t xml:space="preserve"> Rate  Precision  Recall   F-Measure  MCC      ROC Area  PRC Area  Class</w:t>
+      </w:r>
+    </w:p>
+    <w:p>
+      <w:pPr>
+        <w:shd w:val="clear" w:color="auto" w:fill="FFFFFF"/>
+        <w:ind w:firstLine="720"/>
+        <w:rPr>
+          <w:rFonts w:ascii="Helvetica" w:eastAsia="Times New Roman" w:hAnsi="Helvetica" w:cs="Times New Roman"/>
+          <w:color w:val="000000" w:themeColor="text1"/>
+          <w:szCs w:val="20"/>
+        </w:rPr>
+      </w:pPr>
+      <w:r>
+        <w:rPr>
+          <w:rFonts w:ascii="Helvetica" w:eastAsia="Times New Roman" w:hAnsi="Helvetica" w:cs="Times New Roman"/>
+          <w:color w:val="000000" w:themeColor="text1"/>
+          <w:szCs w:val="20"/>
+        </w:rPr>
+        <w:t xml:space="preserve">                 0.842    0.181    0.823      0.842    0.833      0.662    0.899     0.884     P</w:t>
+      </w:r>
+    </w:p>
+    <w:p>
+      <w:pPr>
+        <w:shd w:val="clear" w:color="auto" w:fill="FFFFFF"/>
+        <w:ind w:firstLine="720"/>
+        <w:rPr>
+          <w:rFonts w:ascii="Helvetica" w:eastAsia="Times New Roman" w:hAnsi="Helvetica" w:cs="Times New Roman"/>
+          <w:color w:val="000000" w:themeColor="text1"/>
+          <w:szCs w:val="20"/>
+        </w:rPr>
+      </w:pPr>
+      <w:r>
+        <w:rPr>
+          <w:rFonts w:ascii="Helvetica" w:eastAsia="Times New Roman" w:hAnsi="Helvetica" w:cs="Times New Roman"/>
+          <w:color w:val="000000" w:themeColor="text1"/>
+          <w:szCs w:val="20"/>
+        </w:rPr>
+        <w:t xml:space="preserve">                 0.819    0.158    0.839      0.819    0.829      0.662    0.899     0.891     E</w:t>
+      </w:r>
+    </w:p>
+    <w:p>
+      <w:pPr>
+        <w:shd w:val="clear" w:color="auto" w:fill="FFFFFF"/>
+        <w:ind w:firstLine="720"/>
+        <w:rPr>
+          <w:rFonts w:ascii="Helvetica" w:eastAsia="Times New Roman" w:hAnsi="Helvetica" w:cs="Times New Roman"/>
+          <w:color w:val="000000" w:themeColor="text1"/>
+          <w:szCs w:val="20"/>
+        </w:rPr>
+      </w:pPr>
+      <w:r>
+        <w:rPr>
+          <w:rFonts w:ascii="Helvetica" w:eastAsia="Times New Roman" w:hAnsi="Helvetica" w:cs="Times New Roman"/>
+          <w:color w:val="000000" w:themeColor="text1"/>
+          <w:szCs w:val="20"/>
+        </w:rPr>
+        <w:t xml:space="preserve">Weighted Avg.    0.831    0.169    0.831      0.831    0.831      0.662    0.899     0.887     </w:t>
+      </w:r>
+    </w:p>
+    <w:p>
+      <w:pPr>
+        <w:shd w:val="clear" w:color="auto" w:fill="FFFFFF"/>
+        <w:ind w:firstLine="720"/>
+        <w:rPr>
+          <w:rFonts w:ascii="Helvetica" w:eastAsia="Times New Roman" w:hAnsi="Helvetica" w:cs="Times New Roman"/>
+          <w:color w:val="000000" w:themeColor="text1"/>
+          <w:szCs w:val="20"/>
+        </w:rPr>
+      </w:pPr>
+    </w:p>
+    <w:p>
+      <w:pPr>
+        <w:shd w:val="clear" w:color="auto" w:fill="FFFFFF"/>
+        <w:ind w:firstLine="720"/>
+        <w:rPr>
+          <w:rFonts w:ascii="Helvetica" w:eastAsia="Times New Roman" w:hAnsi="Helvetica" w:cs="Times New Roman"/>
+          <w:color w:val="000000" w:themeColor="text1"/>
+          <w:szCs w:val="20"/>
+        </w:rPr>
+      </w:pPr>
+      <w:r>
+        <w:rPr>
+          <w:rFonts w:ascii="Helvetica" w:eastAsia="Times New Roman" w:hAnsi="Helvetica" w:cs="Times New Roman"/>
+          <w:color w:val="000000" w:themeColor="text1"/>
+          <w:szCs w:val="20"/>
+        </w:rPr>
+        <w:t>=== Confusion Matrix ===</w:t>
+      </w:r>
+    </w:p>
+    <w:p>
+      <w:pPr>
+        <w:shd w:val="clear" w:color="auto" w:fill="FFFFFF"/>
+        <w:ind w:firstLine="720"/>
+        <w:rPr>
+          <w:rFonts w:ascii="Helvetica" w:eastAsia="Times New Roman" w:hAnsi="Helvetica" w:cs="Times New Roman"/>
+          <w:color w:val="000000" w:themeColor="text1"/>
+          <w:szCs w:val="20"/>
+        </w:rPr>
+      </w:pPr>
+    </w:p>
+    <w:p>
+      <w:pPr>
+        <w:shd w:val="clear" w:color="auto" w:fill="FFFFFF"/>
+        <w:ind w:firstLine="720"/>
+        <w:rPr>
+          <w:rFonts w:ascii="Helvetica" w:eastAsia="Times New Roman" w:hAnsi="Helvetica" w:cs="Times New Roman"/>
+          <w:color w:val="000000" w:themeColor="text1"/>
+          <w:szCs w:val="20"/>
+        </w:rPr>
+      </w:pPr>
+      <w:r>
+        <w:rPr>
+          <w:rFonts w:ascii="Helvetica" w:eastAsia="Times New Roman" w:hAnsi="Helvetica" w:cs="Times New Roman"/>
+          <w:color w:val="000000" w:themeColor="text1"/>
+          <w:szCs w:val="20"/>
+        </w:rPr>
+        <w:t xml:space="preserve">     a        b      &lt;-- classified as</w:t>
+      </w:r>
+    </w:p>
+    <w:p>
+      <w:pPr>
+        <w:shd w:val="clear" w:color="auto" w:fill="FFFFFF"/>
+        <w:ind w:firstLine="720"/>
+        <w:rPr>
+          <w:rFonts w:ascii="Helvetica" w:eastAsia="Times New Roman" w:hAnsi="Helvetica" w:cs="Times New Roman"/>
+          <w:color w:val="000000" w:themeColor="text1"/>
+          <w:szCs w:val="20"/>
+        </w:rPr>
+      </w:pPr>
+      <w:r>
+        <w:rPr>
+          <w:rFonts w:ascii="Helvetica" w:eastAsia="Times New Roman" w:hAnsi="Helvetica" w:cs="Times New Roman"/>
+          <w:color w:val="000000" w:themeColor="text1"/>
+          <w:szCs w:val="20"/>
+        </w:rPr>
+        <w:t xml:space="preserve"> 63953.11 11968.89 |        a = P</w:t>
+      </w:r>
+    </w:p>
+    <w:p>
+      <w:pPr>
+        <w:shd w:val="clear" w:color="auto" w:fill="FFFFFF"/>
+        <w:ind w:firstLine="720"/>
+        <w:rPr>
+          <w:rFonts w:ascii="Helvetica" w:eastAsia="Times New Roman" w:hAnsi="Helvetica" w:cs="Times New Roman"/>
+          <w:color w:val="000000" w:themeColor="text1"/>
+          <w:szCs w:val="20"/>
+        </w:rPr>
+      </w:pPr>
+      <w:r>
+        <w:rPr>
+          <w:rFonts w:ascii="Helvetica" w:eastAsia="Times New Roman" w:hAnsi="Helvetica" w:cs="Times New Roman"/>
+          <w:color w:val="000000" w:themeColor="text1"/>
+          <w:szCs w:val="20"/>
+        </w:rPr>
+        <w:t xml:space="preserve"> 13733.86 62188.14 |        b = E</w:t>
+      </w:r>
+    </w:p>
+    <w:p>
+      <w:pPr>
+        <w:shd w:val="clear" w:color="auto" w:fill="FFFFFF"/>
+        <w:ind w:firstLine="720"/>
+        <w:rPr>
+          <w:rFonts w:ascii="Helvetica" w:eastAsia="Times New Roman" w:hAnsi="Helvetica" w:cs="Times New Roman"/>
+          <w:color w:val="000000" w:themeColor="text1"/>
+          <w:szCs w:val="20"/>
+        </w:rPr>
+      </w:pPr>
+    </w:p>
+    <w:p>
+      <w:pPr>
+        <w:shd w:val="clear" w:color="auto" w:fill="FFFFFF"/>
+        <w:rPr>
+          <w:rFonts w:ascii="Helvetica" w:eastAsia="Times New Roman" w:hAnsi="Helvetica" w:cs="Times New Roman"/>
+          <w:color w:val="000000" w:themeColor="text1"/>
+          <w:szCs w:val="20"/>
+        </w:rPr>
+      </w:pPr>
       <w:bookmarkStart w:id="0" w:name="_GoBack"/>
-      <w:r>
-        <w:rPr>
-          <w:rFonts w:ascii="Helvetica" w:eastAsia="Times New Roman" w:hAnsi="Helvetica" w:cs="Times New Roman"/>
-          <w:color w:val="000000" w:themeColor="text1"/>
-          <w:szCs w:val="20"/>
-        </w:rPr>
-        <w:t>Using s</w:t>
-      </w:r>
-      <w:r>
-        <w:rPr>
-          <w:rFonts w:ascii="Helvetica" w:eastAsia="Times New Roman" w:hAnsi="Helvetica" w:cs="Times New Roman"/>
-          <w:color w:val="000000" w:themeColor="text1"/>
-          <w:szCs w:val="20"/>
-        </w:rPr>
-        <w:t xml:space="preserve">upervised class balancer </w:t>
-      </w:r>
-      <w:r>
-        <w:rPr>
-          <w:rFonts w:ascii="Helvetica" w:eastAsia="Times New Roman" w:hAnsi="Helvetica" w:cs="Times New Roman"/>
-          <w:color w:val="000000" w:themeColor="text1"/>
-          <w:szCs w:val="20"/>
-        </w:rPr>
-        <w:t>filter</w:t>
-      </w:r>
-    </w:p>
-    <w:bookmarkEnd w:id="0"/>
-    <w:p>
-      <w:pPr>
-        <w:shd w:val="clear" w:color="auto" w:fill="FFFFFF"/>
-        <w:ind w:left="720"/>
-        <w:rPr>
-          <w:rFonts w:ascii="Helvetica" w:eastAsia="Times New Roman" w:hAnsi="Helvetica" w:cs="Times New Roman"/>
-          <w:b/>
-          <w:color w:val="7030A0"/>
-          <w:szCs w:val="20"/>
-        </w:rPr>
-      </w:pPr>
-    </w:p>
-    <w:p>
-      <w:pPr>
-        <w:shd w:val="clear" w:color="auto" w:fill="FFFFFF"/>
-        <w:ind w:firstLine="720"/>
-        <w:rPr>
-          <w:rFonts w:ascii="Helvetica" w:eastAsia="Times New Roman" w:hAnsi="Helvetica" w:cs="Times New Roman"/>
-          <w:b/>
-          <w:color w:val="7030A0"/>
-          <w:szCs w:val="20"/>
-        </w:rPr>
-      </w:pPr>
-      <w:r>
-        <w:rPr>
-          <w:rFonts w:ascii="Helvetica" w:eastAsia="Times New Roman" w:hAnsi="Helvetica" w:cs="Times New Roman"/>
-          <w:b/>
-          <w:color w:val="7030A0"/>
-          <w:szCs w:val="20"/>
-        </w:rPr>
-        <w:t>c) report model performance</w:t>
-      </w:r>
+      <w:bookmarkEnd w:id="0"/>
+    </w:p>
+    <w:p>
+      <w:pPr>
+        <w:shd w:val="clear" w:color="auto" w:fill="FFFFFF"/>
+        <w:ind w:firstLine="720"/>
+        <w:rPr>
+          <w:rFonts w:ascii="Helvetica" w:eastAsia="Times New Roman" w:hAnsi="Helvetica" w:cs="Times New Roman"/>
+          <w:color w:val="000000" w:themeColor="text1"/>
+          <w:szCs w:val="20"/>
+        </w:rPr>
+      </w:pPr>
     </w:p>
     <w:p>
       <w:pPr>

</xml_diff>